<commit_message>
Bereits existierende Datei ergänzt mit Rechercheresultat von Zoran
</commit_message>
<xml_diff>
--- a/doc/CS2/Task01/Bereits existierende Apps.docx
+++ b/doc/CS2/Task01/Bereits existierende Apps.docx
@@ -295,8 +295,6 @@
         </w:rPr>
         <w:t xml:space="preserve">Nach einigen Tagen und Wochen werden Sie vielleicht einige Muster entdeckt haben, was Ihnen wann und wie </w:t>
       </w:r>
-      <w:bookmarkStart w:id="0" w:name="_GoBack"/>
-      <w:bookmarkEnd w:id="0"/>
       <w:r>
         <w:rPr>
           <w:rFonts w:ascii="Arial" w:hAnsi="Arial" w:cs="Arial"/>
@@ -360,6 +358,7 @@
     </w:p>
     <w:p>
       <w:pPr>
+        <w:spacing w:after="0" w:line="240" w:lineRule="auto"/>
         <w:rPr>
           <w:rFonts w:ascii="Arial" w:eastAsia="Times New Roman" w:hAnsi="Arial" w:cs="Arial"/>
           <w:color w:val="000000"/>
@@ -1470,6 +1469,7 @@
     </w:p>
     <w:p>
       <w:pPr>
+        <w:spacing w:after="0" w:line="240" w:lineRule="auto"/>
         <w:rPr>
           <w:rFonts w:ascii="Arial" w:hAnsi="Arial" w:cs="Arial"/>
         </w:rPr>
@@ -1927,6 +1927,3009 @@
         <w:spacing w:after="0" w:line="240" w:lineRule="auto"/>
         <w:rPr>
           <w:rFonts w:ascii="Arial" w:hAnsi="Arial" w:cs="Arial"/>
+        </w:rPr>
+      </w:pPr>
+    </w:p>
+    <w:p>
+      <w:pPr>
+        <w:spacing w:after="0" w:line="240" w:lineRule="auto"/>
+        <w:rPr>
+          <w:rFonts w:ascii="Arial" w:hAnsi="Arial" w:cs="Arial"/>
+        </w:rPr>
+      </w:pPr>
+    </w:p>
+    <w:p>
+      <w:pPr>
+        <w:spacing w:after="0" w:line="240" w:lineRule="auto"/>
+        <w:rPr>
+          <w:rFonts w:ascii="Arial" w:hAnsi="Arial" w:cs="Arial"/>
+        </w:rPr>
+      </w:pPr>
+    </w:p>
+    <w:p>
+      <w:pPr>
+        <w:spacing w:after="0" w:line="240" w:lineRule="auto"/>
+        <w:rPr>
+          <w:rFonts w:ascii="Arial" w:hAnsi="Arial" w:cs="Arial"/>
+        </w:rPr>
+      </w:pPr>
+    </w:p>
+    <w:p>
+      <w:pPr>
+        <w:spacing w:after="0" w:line="240" w:lineRule="auto"/>
+        <w:rPr>
+          <w:rFonts w:ascii="Arial" w:hAnsi="Arial" w:cs="Arial"/>
+        </w:rPr>
+      </w:pPr>
+    </w:p>
+    <w:p>
+      <w:pPr>
+        <w:spacing w:after="0" w:line="240" w:lineRule="auto"/>
+        <w:rPr>
+          <w:rFonts w:ascii="Arial" w:hAnsi="Arial" w:cs="Arial"/>
+        </w:rPr>
+      </w:pPr>
+    </w:p>
+    <w:p>
+      <w:pPr>
+        <w:spacing w:after="0" w:line="240" w:lineRule="auto"/>
+        <w:rPr>
+          <w:rFonts w:ascii="Arial" w:hAnsi="Arial" w:cs="Arial"/>
+        </w:rPr>
+      </w:pPr>
+    </w:p>
+    <w:p>
+      <w:pPr>
+        <w:spacing w:after="0" w:line="240" w:lineRule="auto"/>
+        <w:rPr>
+          <w:rFonts w:ascii="Arial" w:hAnsi="Arial" w:cs="Arial"/>
+        </w:rPr>
+      </w:pPr>
+    </w:p>
+    <w:p>
+      <w:pPr>
+        <w:spacing w:after="0" w:line="240" w:lineRule="auto"/>
+        <w:rPr>
+          <w:rFonts w:ascii="Arial" w:hAnsi="Arial" w:cs="Arial"/>
+        </w:rPr>
+      </w:pPr>
+    </w:p>
+    <w:p>
+      <w:pPr>
+        <w:spacing w:after="0" w:line="240" w:lineRule="auto"/>
+        <w:rPr>
+          <w:rFonts w:ascii="Arial" w:hAnsi="Arial" w:cs="Arial"/>
+        </w:rPr>
+      </w:pPr>
+      <w:bookmarkStart w:id="0" w:name="_GoBack"/>
+      <w:bookmarkEnd w:id="0"/>
+    </w:p>
+    <w:p>
+      <w:pPr>
+        <w:spacing w:after="0" w:line="240" w:lineRule="auto"/>
+        <w:rPr>
+          <w:rFonts w:ascii="Arial" w:hAnsi="Arial" w:cs="Arial"/>
+        </w:rPr>
+      </w:pPr>
+      <w:r>
+        <w:rPr>
+          <w:rFonts w:ascii="Arial" w:hAnsi="Arial" w:cs="Arial"/>
+        </w:rPr>
+        <w:lastRenderedPageBreak/>
+        <w:t xml:space="preserve">Die Apps die auf dem Markt zu finden sind (Zoran </w:t>
+      </w:r>
+      <w:proofErr w:type="spellStart"/>
+      <w:r>
+        <w:rPr>
+          <w:rFonts w:ascii="Arial" w:hAnsi="Arial" w:cs="Arial"/>
+        </w:rPr>
+        <w:t>Stajcic</w:t>
+      </w:r>
+      <w:proofErr w:type="spellEnd"/>
+      <w:proofErr w:type="gramStart"/>
+      <w:r>
+        <w:rPr>
+          <w:rFonts w:ascii="Arial" w:hAnsi="Arial" w:cs="Arial"/>
+        </w:rPr>
+        <w:t>) :</w:t>
+      </w:r>
+      <w:proofErr w:type="gramEnd"/>
+    </w:p>
+    <w:p>
+      <w:pPr>
+        <w:pStyle w:val="berschrift2"/>
+        <w:spacing w:before="0" w:beforeAutospacing="0" w:after="0" w:afterAutospacing="0"/>
+        <w:textAlignment w:val="baseline"/>
+        <w:rPr>
+          <w:rFonts w:ascii="Arial" w:hAnsi="Arial" w:cs="Arial"/>
+          <w:b w:val="0"/>
+          <w:bCs w:val="0"/>
+          <w:color w:val="333333"/>
+          <w:sz w:val="22"/>
+          <w:szCs w:val="22"/>
+          <w:lang w:val="en-US"/>
+        </w:rPr>
+      </w:pPr>
+      <w:r>
+        <w:rPr>
+          <w:rFonts w:ascii="Arial" w:hAnsi="Arial" w:cs="Arial"/>
+          <w:b w:val="0"/>
+          <w:bCs w:val="0"/>
+          <w:color w:val="333333"/>
+          <w:sz w:val="22"/>
+          <w:szCs w:val="22"/>
+          <w:lang w:val="en-US"/>
+        </w:rPr>
+        <w:t>Depression CBT Self-Help Guide</w:t>
+      </w:r>
+    </w:p>
+    <w:p>
+      <w:pPr>
+        <w:spacing w:after="0" w:line="240" w:lineRule="auto"/>
+        <w:textAlignment w:val="baseline"/>
+        <w:rPr>
+          <w:rFonts w:ascii="Arial" w:hAnsi="Arial" w:cs="Arial"/>
+          <w:color w:val="333333"/>
+        </w:rPr>
+      </w:pPr>
+      <w:r>
+        <w:rPr>
+          <w:rFonts w:ascii="Arial" w:hAnsi="Arial" w:cs="Arial"/>
+          <w:noProof/>
+          <w:color w:val="333333"/>
+        </w:rPr>
+        <w:drawing>
+          <wp:inline distT="0" distB="0" distL="0" distR="0">
+            <wp:extent cx="1699260" cy="1699260"/>
+            <wp:effectExtent l="0" t="0" r="0" b="0"/>
+            <wp:docPr id="14" name="Grafik 14" descr="https://www.healthline.com/hlcmsresource/images/Best-of-Apps/app-logos/350x350_Best_Depression_Apps-Depression_CBT_Self-Help_Guide.jpg"/>
+            <wp:cNvGraphicFramePr>
+              <a:graphicFrameLocks xmlns:a="http://schemas.openxmlformats.org/drawingml/2006/main" noChangeAspect="1"/>
+            </wp:cNvGraphicFramePr>
+            <a:graphic xmlns:a="http://schemas.openxmlformats.org/drawingml/2006/main">
+              <a:graphicData uri="http://schemas.openxmlformats.org/drawingml/2006/picture">
+                <pic:pic xmlns:pic="http://schemas.openxmlformats.org/drawingml/2006/picture">
+                  <pic:nvPicPr>
+                    <pic:cNvPr id="0" name="Grafik 14" descr="https://www.healthline.com/hlcmsresource/images/Best-of-Apps/app-logos/350x350_Best_Depression_Apps-Depression_CBT_Self-Help_Guide.jpg"/>
+                    <pic:cNvPicPr>
+                      <a:picLocks noChangeAspect="1" noChangeArrowheads="1"/>
+                    </pic:cNvPicPr>
+                  </pic:nvPicPr>
+                  <pic:blipFill>
+                    <a:blip r:embed="rId26">
+                      <a:extLst>
+                        <a:ext uri="{28A0092B-C50C-407E-A947-70E740481C1C}">
+                          <a14:useLocalDpi xmlns:a14="http://schemas.microsoft.com/office/drawing/2010/main" val="0"/>
+                        </a:ext>
+                      </a:extLst>
+                    </a:blip>
+                    <a:srcRect/>
+                    <a:stretch>
+                      <a:fillRect/>
+                    </a:stretch>
+                  </pic:blipFill>
+                  <pic:spPr bwMode="auto">
+                    <a:xfrm>
+                      <a:off x="0" y="0"/>
+                      <a:ext cx="1699260" cy="1699260"/>
+                    </a:xfrm>
+                    <a:prstGeom prst="rect">
+                      <a:avLst/>
+                    </a:prstGeom>
+                    <a:noFill/>
+                    <a:ln>
+                      <a:noFill/>
+                    </a:ln>
+                  </pic:spPr>
+                </pic:pic>
+              </a:graphicData>
+            </a:graphic>
+          </wp:inline>
+        </w:drawing>
+      </w:r>
+    </w:p>
+    <w:p>
+      <w:pPr>
+        <w:pStyle w:val="StandardWeb"/>
+        <w:spacing w:before="0" w:beforeAutospacing="0" w:after="0" w:afterAutospacing="0"/>
+        <w:textAlignment w:val="baseline"/>
+        <w:rPr>
+          <w:rFonts w:ascii="Arial" w:hAnsi="Arial" w:cs="Arial"/>
+          <w:color w:val="333333"/>
+          <w:sz w:val="22"/>
+          <w:szCs w:val="22"/>
+          <w:lang w:val="en-US"/>
+        </w:rPr>
+      </w:pPr>
+      <w:hyperlink r:id="rId27" w:tgtFrame="_blank" w:history="1">
+        <w:r>
+          <w:rPr>
+            <w:rStyle w:val="Hyperlink"/>
+            <w:rFonts w:ascii="Arial" w:hAnsi="Arial" w:cs="Arial"/>
+            <w:color w:val="007DA4"/>
+            <w:sz w:val="22"/>
+            <w:szCs w:val="22"/>
+            <w:bdr w:val="none" w:sz="0" w:space="0" w:color="auto" w:frame="1"/>
+            <w:lang w:val="en-US"/>
+          </w:rPr>
+          <w:t>Android</w:t>
+        </w:r>
+      </w:hyperlink>
+      <w:r>
+        <w:rPr>
+          <w:rFonts w:ascii="Arial" w:hAnsi="Arial" w:cs="Arial"/>
+          <w:color w:val="333333"/>
+          <w:sz w:val="22"/>
+          <w:szCs w:val="22"/>
+          <w:lang w:val="en-US"/>
+        </w:rPr>
+        <w:t xml:space="preserve"> rating: </w:t>
+      </w:r>
+      <w:r>
+        <w:rPr>
+          <w:rFonts w:ascii="Segoe UI Symbol" w:hAnsi="Segoe UI Symbol" w:cs="Segoe UI Symbol"/>
+          <w:color w:val="333333"/>
+          <w:sz w:val="22"/>
+          <w:szCs w:val="22"/>
+          <w:lang w:val="en-US"/>
+        </w:rPr>
+        <w:t>★★★★✩</w:t>
+      </w:r>
+    </w:p>
+    <w:p>
+      <w:pPr>
+        <w:pStyle w:val="StandardWeb"/>
+        <w:spacing w:before="0" w:beforeAutospacing="0" w:after="0" w:afterAutospacing="0"/>
+        <w:textAlignment w:val="baseline"/>
+        <w:rPr>
+          <w:rFonts w:ascii="Arial" w:hAnsi="Arial" w:cs="Arial"/>
+          <w:color w:val="333333"/>
+          <w:sz w:val="22"/>
+          <w:szCs w:val="22"/>
+          <w:lang w:val="en-US"/>
+        </w:rPr>
+      </w:pPr>
+      <w:r>
+        <w:rPr>
+          <w:rFonts w:ascii="Arial" w:hAnsi="Arial" w:cs="Arial"/>
+          <w:color w:val="333333"/>
+          <w:sz w:val="22"/>
+          <w:szCs w:val="22"/>
+          <w:lang w:val="en-US"/>
+        </w:rPr>
+        <w:t>Price: Free</w:t>
+      </w:r>
+    </w:p>
+    <w:p>
+      <w:pPr>
+        <w:pStyle w:val="StandardWeb"/>
+        <w:spacing w:before="0" w:beforeAutospacing="0" w:after="0" w:afterAutospacing="0"/>
+        <w:textAlignment w:val="baseline"/>
+        <w:rPr>
+          <w:rFonts w:ascii="Arial" w:hAnsi="Arial" w:cs="Arial"/>
+          <w:color w:val="333333"/>
+          <w:sz w:val="22"/>
+          <w:szCs w:val="22"/>
+          <w:lang w:val="en-US"/>
+        </w:rPr>
+      </w:pPr>
+      <w:r>
+        <w:rPr>
+          <w:rFonts w:ascii="Arial" w:hAnsi="Arial" w:cs="Arial"/>
+          <w:color w:val="333333"/>
+          <w:sz w:val="22"/>
+          <w:szCs w:val="22"/>
+          <w:lang w:val="en-US"/>
+        </w:rPr>
+        <w:t>Cognitive behavioral therapy (CBT) is designed to help people talk out their feelings and self-identify what’s at the root of their depression. This app’s screen test helps users gauge the severity of their depression. It also offers articles on CBT and how it’s become one of the most useful forms of therapy to help people with clinical depression. Users can also tap into the tracking feature that lets you focus on positive thoughts and behaviors.</w:t>
+      </w:r>
+    </w:p>
+    <w:p>
+      <w:pPr>
+        <w:pStyle w:val="hl-section-disclaimer"/>
+        <w:spacing w:before="0" w:beforeAutospacing="0" w:after="0" w:afterAutospacing="0"/>
+        <w:textAlignment w:val="baseline"/>
+        <w:rPr>
+          <w:rFonts w:ascii="Arial" w:hAnsi="Arial" w:cs="Arial"/>
+          <w:color w:val="555555"/>
+          <w:sz w:val="22"/>
+          <w:szCs w:val="22"/>
+          <w:lang w:val="en-US"/>
+        </w:rPr>
+      </w:pPr>
+      <w:r>
+        <w:rPr>
+          <w:rFonts w:ascii="Arial" w:hAnsi="Arial" w:cs="Arial"/>
+          <w:color w:val="555555"/>
+          <w:sz w:val="22"/>
+          <w:szCs w:val="22"/>
+          <w:lang w:val="en-US"/>
+        </w:rPr>
+        <w:t>Part 3 of 13: Positive Thinking</w:t>
+      </w:r>
+    </w:p>
+    <w:p>
+      <w:pPr>
+        <w:pStyle w:val="berschrift2"/>
+        <w:spacing w:before="0" w:beforeAutospacing="0" w:after="0" w:afterAutospacing="0"/>
+        <w:textAlignment w:val="baseline"/>
+        <w:rPr>
+          <w:rFonts w:ascii="Arial" w:hAnsi="Arial" w:cs="Arial"/>
+          <w:b w:val="0"/>
+          <w:bCs w:val="0"/>
+          <w:color w:val="333333"/>
+          <w:sz w:val="22"/>
+          <w:szCs w:val="22"/>
+          <w:lang w:val="en-US"/>
+        </w:rPr>
+      </w:pPr>
+      <w:bookmarkStart w:id="1" w:name="Positive_Thinking"/>
+      <w:bookmarkEnd w:id="1"/>
+      <w:r>
+        <w:rPr>
+          <w:rFonts w:ascii="Arial" w:hAnsi="Arial" w:cs="Arial"/>
+          <w:b w:val="0"/>
+          <w:bCs w:val="0"/>
+          <w:color w:val="333333"/>
+          <w:sz w:val="22"/>
+          <w:szCs w:val="22"/>
+          <w:lang w:val="en-US"/>
+        </w:rPr>
+        <w:t>Positive Thinking</w:t>
+      </w:r>
+    </w:p>
+    <w:p>
+      <w:pPr>
+        <w:spacing w:after="0" w:line="240" w:lineRule="auto"/>
+        <w:textAlignment w:val="baseline"/>
+        <w:rPr>
+          <w:rFonts w:ascii="Arial" w:hAnsi="Arial" w:cs="Arial"/>
+          <w:color w:val="333333"/>
+        </w:rPr>
+      </w:pPr>
+      <w:r>
+        <w:rPr>
+          <w:rFonts w:ascii="Arial" w:hAnsi="Arial" w:cs="Arial"/>
+          <w:noProof/>
+          <w:color w:val="333333"/>
+        </w:rPr>
+        <w:drawing>
+          <wp:inline distT="0" distB="0" distL="0" distR="0">
+            <wp:extent cx="1470660" cy="1470660"/>
+            <wp:effectExtent l="0" t="0" r="0" b="0"/>
+            <wp:docPr id="13" name="Grafik 13" descr="https://www.healthline.com/hlcmsresource/images/Best-of-Apps/app-logos/350x350_Best_Depression_Apps-Positive_Thinking.jpg"/>
+            <wp:cNvGraphicFramePr>
+              <a:graphicFrameLocks xmlns:a="http://schemas.openxmlformats.org/drawingml/2006/main" noChangeAspect="1"/>
+            </wp:cNvGraphicFramePr>
+            <a:graphic xmlns:a="http://schemas.openxmlformats.org/drawingml/2006/main">
+              <a:graphicData uri="http://schemas.openxmlformats.org/drawingml/2006/picture">
+                <pic:pic xmlns:pic="http://schemas.openxmlformats.org/drawingml/2006/picture">
+                  <pic:nvPicPr>
+                    <pic:cNvPr id="0" name="Grafik 13" descr="https://www.healthline.com/hlcmsresource/images/Best-of-Apps/app-logos/350x350_Best_Depression_Apps-Positive_Thinking.jpg"/>
+                    <pic:cNvPicPr>
+                      <a:picLocks noChangeAspect="1" noChangeArrowheads="1"/>
+                    </pic:cNvPicPr>
+                  </pic:nvPicPr>
+                  <pic:blipFill>
+                    <a:blip r:embed="rId28">
+                      <a:extLst>
+                        <a:ext uri="{28A0092B-C50C-407E-A947-70E740481C1C}">
+                          <a14:useLocalDpi xmlns:a14="http://schemas.microsoft.com/office/drawing/2010/main" val="0"/>
+                        </a:ext>
+                      </a:extLst>
+                    </a:blip>
+                    <a:srcRect/>
+                    <a:stretch>
+                      <a:fillRect/>
+                    </a:stretch>
+                  </pic:blipFill>
+                  <pic:spPr bwMode="auto">
+                    <a:xfrm>
+                      <a:off x="0" y="0"/>
+                      <a:ext cx="1470660" cy="1470660"/>
+                    </a:xfrm>
+                    <a:prstGeom prst="rect">
+                      <a:avLst/>
+                    </a:prstGeom>
+                    <a:noFill/>
+                    <a:ln>
+                      <a:noFill/>
+                    </a:ln>
+                  </pic:spPr>
+                </pic:pic>
+              </a:graphicData>
+            </a:graphic>
+          </wp:inline>
+        </w:drawing>
+      </w:r>
+    </w:p>
+    <w:p>
+      <w:pPr>
+        <w:pStyle w:val="StandardWeb"/>
+        <w:spacing w:before="0" w:beforeAutospacing="0" w:after="0" w:afterAutospacing="0"/>
+        <w:textAlignment w:val="baseline"/>
+        <w:rPr>
+          <w:rFonts w:ascii="Arial" w:hAnsi="Arial" w:cs="Arial"/>
+          <w:color w:val="333333"/>
+          <w:sz w:val="22"/>
+          <w:szCs w:val="22"/>
+          <w:lang w:val="en-US"/>
+        </w:rPr>
+      </w:pPr>
+      <w:hyperlink r:id="rId29" w:tgtFrame="_blank" w:history="1">
+        <w:r>
+          <w:rPr>
+            <w:rStyle w:val="Hyperlink"/>
+            <w:rFonts w:ascii="Arial" w:hAnsi="Arial" w:cs="Arial"/>
+            <w:color w:val="007DA4"/>
+            <w:sz w:val="22"/>
+            <w:szCs w:val="22"/>
+            <w:bdr w:val="none" w:sz="0" w:space="0" w:color="auto" w:frame="1"/>
+            <w:lang w:val="en-US"/>
+          </w:rPr>
+          <w:t>Android</w:t>
+        </w:r>
+      </w:hyperlink>
+      <w:r>
+        <w:rPr>
+          <w:rFonts w:ascii="Arial" w:hAnsi="Arial" w:cs="Arial"/>
+          <w:color w:val="333333"/>
+          <w:sz w:val="22"/>
+          <w:szCs w:val="22"/>
+          <w:lang w:val="en-US"/>
+        </w:rPr>
+        <w:t xml:space="preserve"> rating: </w:t>
+      </w:r>
+      <w:r>
+        <w:rPr>
+          <w:rFonts w:ascii="Segoe UI Symbol" w:hAnsi="Segoe UI Symbol" w:cs="Segoe UI Symbol"/>
+          <w:color w:val="333333"/>
+          <w:sz w:val="22"/>
+          <w:szCs w:val="22"/>
+          <w:lang w:val="en-US"/>
+        </w:rPr>
+        <w:t>★★★★✩</w:t>
+      </w:r>
+    </w:p>
+    <w:p>
+      <w:pPr>
+        <w:pStyle w:val="StandardWeb"/>
+        <w:spacing w:before="0" w:beforeAutospacing="0" w:after="0" w:afterAutospacing="0"/>
+        <w:textAlignment w:val="baseline"/>
+        <w:rPr>
+          <w:rFonts w:ascii="Arial" w:hAnsi="Arial" w:cs="Arial"/>
+          <w:color w:val="333333"/>
+          <w:sz w:val="22"/>
+          <w:szCs w:val="22"/>
+          <w:lang w:val="en-US"/>
+        </w:rPr>
+      </w:pPr>
+      <w:r>
+        <w:rPr>
+          <w:rFonts w:ascii="Arial" w:hAnsi="Arial" w:cs="Arial"/>
+          <w:color w:val="333333"/>
+          <w:sz w:val="22"/>
+          <w:szCs w:val="22"/>
+          <w:lang w:val="en-US"/>
+        </w:rPr>
+        <w:t>Price: Free</w:t>
+      </w:r>
+    </w:p>
+    <w:p>
+      <w:pPr>
+        <w:pStyle w:val="StandardWeb"/>
+        <w:spacing w:before="0" w:beforeAutospacing="0" w:after="0" w:afterAutospacing="0"/>
+        <w:textAlignment w:val="baseline"/>
+        <w:rPr>
+          <w:rFonts w:ascii="Arial" w:hAnsi="Arial" w:cs="Arial"/>
+          <w:color w:val="333333"/>
+          <w:sz w:val="22"/>
+          <w:szCs w:val="22"/>
+          <w:lang w:val="en-US"/>
+        </w:rPr>
+      </w:pPr>
+      <w:r>
+        <w:rPr>
+          <w:rFonts w:ascii="Arial" w:hAnsi="Arial" w:cs="Arial"/>
+          <w:color w:val="333333"/>
+          <w:sz w:val="22"/>
+          <w:szCs w:val="22"/>
+          <w:lang w:val="en-US"/>
+        </w:rPr>
+        <w:t>The power of positive thinking starts here. The app provides users with a bevy of quotes to help them get through their day. The app’s database is stocked with daily motivational words and quotes you can organize by category, author, or subject. You can also set up widgets for the quotes to appear on your home screen, even by the hour!</w:t>
+      </w:r>
+    </w:p>
+    <w:p>
+      <w:pPr>
+        <w:pStyle w:val="hl-section-disclaimer"/>
+        <w:spacing w:before="0" w:beforeAutospacing="0" w:after="0" w:afterAutospacing="0"/>
+        <w:textAlignment w:val="baseline"/>
+        <w:rPr>
+          <w:rFonts w:ascii="Arial" w:hAnsi="Arial" w:cs="Arial"/>
+          <w:color w:val="555555"/>
+          <w:sz w:val="22"/>
+          <w:szCs w:val="22"/>
+          <w:lang w:val="en-US"/>
+        </w:rPr>
+      </w:pPr>
+      <w:r>
+        <w:rPr>
+          <w:rFonts w:ascii="Arial" w:hAnsi="Arial" w:cs="Arial"/>
+          <w:color w:val="555555"/>
+          <w:sz w:val="22"/>
+          <w:szCs w:val="22"/>
+          <w:lang w:val="en-US"/>
+        </w:rPr>
+        <w:t>Part 4 of 13: Operation Reach Out</w:t>
+      </w:r>
+    </w:p>
+    <w:p>
+      <w:pPr>
+        <w:pStyle w:val="berschrift2"/>
+        <w:spacing w:before="0" w:beforeAutospacing="0" w:after="0" w:afterAutospacing="0"/>
+        <w:textAlignment w:val="baseline"/>
+        <w:rPr>
+          <w:rFonts w:ascii="Arial" w:hAnsi="Arial" w:cs="Arial"/>
+          <w:b w:val="0"/>
+          <w:bCs w:val="0"/>
+          <w:color w:val="333333"/>
+          <w:sz w:val="22"/>
+          <w:szCs w:val="22"/>
+          <w:lang w:val="en-US"/>
+        </w:rPr>
+      </w:pPr>
+      <w:bookmarkStart w:id="2" w:name="Operation_Reach_Out"/>
+      <w:bookmarkEnd w:id="2"/>
+      <w:r>
+        <w:rPr>
+          <w:rFonts w:ascii="Arial" w:hAnsi="Arial" w:cs="Arial"/>
+          <w:b w:val="0"/>
+          <w:bCs w:val="0"/>
+          <w:color w:val="333333"/>
+          <w:sz w:val="22"/>
+          <w:szCs w:val="22"/>
+          <w:lang w:val="en-US"/>
+        </w:rPr>
+        <w:t>Operation Reach Out</w:t>
+      </w:r>
+    </w:p>
+    <w:p>
+      <w:pPr>
+        <w:spacing w:after="0" w:line="240" w:lineRule="auto"/>
+        <w:textAlignment w:val="baseline"/>
+        <w:rPr>
+          <w:rFonts w:ascii="Arial" w:hAnsi="Arial" w:cs="Arial"/>
+          <w:color w:val="333333"/>
+        </w:rPr>
+      </w:pPr>
+      <w:r>
+        <w:rPr>
+          <w:rFonts w:ascii="Arial" w:hAnsi="Arial" w:cs="Arial"/>
+          <w:noProof/>
+          <w:color w:val="333333"/>
+        </w:rPr>
+        <w:drawing>
+          <wp:inline distT="0" distB="0" distL="0" distR="0">
+            <wp:extent cx="1478280" cy="1478280"/>
+            <wp:effectExtent l="0" t="0" r="7620" b="7620"/>
+            <wp:docPr id="12" name="Grafik 12" descr="https://www.healthline.com/hlcmsresource/images/Best-of-Apps/app-logos/350x350_The_Best_Depression_Apps_of_2016_Operation_Reach_Out.jpg"/>
+            <wp:cNvGraphicFramePr>
+              <a:graphicFrameLocks xmlns:a="http://schemas.openxmlformats.org/drawingml/2006/main" noChangeAspect="1"/>
+            </wp:cNvGraphicFramePr>
+            <a:graphic xmlns:a="http://schemas.openxmlformats.org/drawingml/2006/main">
+              <a:graphicData uri="http://schemas.openxmlformats.org/drawingml/2006/picture">
+                <pic:pic xmlns:pic="http://schemas.openxmlformats.org/drawingml/2006/picture">
+                  <pic:nvPicPr>
+                    <pic:cNvPr id="0" name="Grafik 12" descr="https://www.healthline.com/hlcmsresource/images/Best-of-Apps/app-logos/350x350_The_Best_Depression_Apps_of_2016_Operation_Reach_Out.jpg"/>
+                    <pic:cNvPicPr>
+                      <a:picLocks noChangeAspect="1" noChangeArrowheads="1"/>
+                    </pic:cNvPicPr>
+                  </pic:nvPicPr>
+                  <pic:blipFill>
+                    <a:blip r:embed="rId30">
+                      <a:extLst>
+                        <a:ext uri="{28A0092B-C50C-407E-A947-70E740481C1C}">
+                          <a14:useLocalDpi xmlns:a14="http://schemas.microsoft.com/office/drawing/2010/main" val="0"/>
+                        </a:ext>
+                      </a:extLst>
+                    </a:blip>
+                    <a:srcRect/>
+                    <a:stretch>
+                      <a:fillRect/>
+                    </a:stretch>
+                  </pic:blipFill>
+                  <pic:spPr bwMode="auto">
+                    <a:xfrm>
+                      <a:off x="0" y="0"/>
+                      <a:ext cx="1478280" cy="1478280"/>
+                    </a:xfrm>
+                    <a:prstGeom prst="rect">
+                      <a:avLst/>
+                    </a:prstGeom>
+                    <a:noFill/>
+                    <a:ln>
+                      <a:noFill/>
+                    </a:ln>
+                  </pic:spPr>
+                </pic:pic>
+              </a:graphicData>
+            </a:graphic>
+          </wp:inline>
+        </w:drawing>
+      </w:r>
+    </w:p>
+    <w:p>
+      <w:pPr>
+        <w:pStyle w:val="StandardWeb"/>
+        <w:spacing w:before="0" w:beforeAutospacing="0" w:after="0" w:afterAutospacing="0"/>
+        <w:textAlignment w:val="baseline"/>
+        <w:rPr>
+          <w:rFonts w:ascii="Arial" w:hAnsi="Arial" w:cs="Arial"/>
+          <w:color w:val="333333"/>
+          <w:sz w:val="22"/>
+          <w:szCs w:val="22"/>
+          <w:lang w:val="en-US"/>
+        </w:rPr>
+      </w:pPr>
+      <w:hyperlink r:id="rId31" w:tgtFrame="_blank" w:history="1">
+        <w:r>
+          <w:rPr>
+            <w:rStyle w:val="Hyperlink"/>
+            <w:rFonts w:ascii="Arial" w:hAnsi="Arial" w:cs="Arial"/>
+            <w:color w:val="007DA4"/>
+            <w:sz w:val="22"/>
+            <w:szCs w:val="22"/>
+            <w:bdr w:val="none" w:sz="0" w:space="0" w:color="auto" w:frame="1"/>
+            <w:lang w:val="en-US"/>
+          </w:rPr>
+          <w:t>Android</w:t>
+        </w:r>
+      </w:hyperlink>
+      <w:r>
+        <w:rPr>
+          <w:rFonts w:ascii="Arial" w:hAnsi="Arial" w:cs="Arial"/>
+          <w:color w:val="333333"/>
+          <w:sz w:val="22"/>
+          <w:szCs w:val="22"/>
+          <w:lang w:val="en-US"/>
+        </w:rPr>
+        <w:t xml:space="preserve"> rating: </w:t>
+      </w:r>
+      <w:r>
+        <w:rPr>
+          <w:rFonts w:ascii="Segoe UI Symbol" w:hAnsi="Segoe UI Symbol" w:cs="Segoe UI Symbol"/>
+          <w:color w:val="333333"/>
+          <w:sz w:val="22"/>
+          <w:szCs w:val="22"/>
+          <w:lang w:val="en-US"/>
+        </w:rPr>
+        <w:t>★★★★✩</w:t>
+      </w:r>
+    </w:p>
+    <w:p>
+      <w:pPr>
+        <w:pStyle w:val="StandardWeb"/>
+        <w:spacing w:before="0" w:beforeAutospacing="0" w:after="0" w:afterAutospacing="0"/>
+        <w:textAlignment w:val="baseline"/>
+        <w:rPr>
+          <w:rFonts w:ascii="Arial" w:hAnsi="Arial" w:cs="Arial"/>
+          <w:color w:val="333333"/>
+          <w:sz w:val="22"/>
+          <w:szCs w:val="22"/>
+          <w:lang w:val="en-US"/>
+        </w:rPr>
+      </w:pPr>
+      <w:r>
+        <w:rPr>
+          <w:rFonts w:ascii="Arial" w:hAnsi="Arial" w:cs="Arial"/>
+          <w:color w:val="333333"/>
+          <w:sz w:val="22"/>
+          <w:szCs w:val="22"/>
+          <w:lang w:val="en-US"/>
+        </w:rPr>
+        <w:t>Price: Free</w:t>
+      </w:r>
+    </w:p>
+    <w:p>
+      <w:pPr>
+        <w:pStyle w:val="StandardWeb"/>
+        <w:spacing w:before="0" w:beforeAutospacing="0" w:after="0" w:afterAutospacing="0"/>
+        <w:textAlignment w:val="baseline"/>
+        <w:rPr>
+          <w:rFonts w:ascii="Arial" w:hAnsi="Arial" w:cs="Arial"/>
+          <w:color w:val="333333"/>
+          <w:sz w:val="22"/>
+          <w:szCs w:val="22"/>
+          <w:lang w:val="en-US"/>
+        </w:rPr>
+      </w:pPr>
+      <w:r>
+        <w:rPr>
+          <w:rFonts w:ascii="Arial" w:hAnsi="Arial" w:cs="Arial"/>
+          <w:color w:val="333333"/>
+          <w:sz w:val="22"/>
+          <w:szCs w:val="22"/>
+          <w:lang w:val="en-US"/>
+        </w:rPr>
+        <w:lastRenderedPageBreak/>
+        <w:t>Operation Reach Out is designed specifically for veterans living with serious depression and suicidal thoughts. Their Help Center comes with preloaded telephone numbers for various hotlines. More than a dozen compelling videos that make the case for getting help are readily available for people with suicidal thoughts. For people trying to prevent suicide, the app comes with step-by-step videos on how to help in what is a very delicate and critical situation.</w:t>
+      </w:r>
+    </w:p>
+    <w:p>
+      <w:pPr>
+        <w:pStyle w:val="hl-section-disclaimer"/>
+        <w:spacing w:before="0" w:beforeAutospacing="0" w:after="0" w:afterAutospacing="0"/>
+        <w:textAlignment w:val="baseline"/>
+        <w:rPr>
+          <w:rFonts w:ascii="Arial" w:hAnsi="Arial" w:cs="Arial"/>
+          <w:color w:val="555555"/>
+          <w:sz w:val="22"/>
+          <w:szCs w:val="22"/>
+        </w:rPr>
+      </w:pPr>
+      <w:r>
+        <w:rPr>
+          <w:rFonts w:ascii="Arial" w:hAnsi="Arial" w:cs="Arial"/>
+          <w:color w:val="555555"/>
+          <w:sz w:val="22"/>
+          <w:szCs w:val="22"/>
+        </w:rPr>
+        <w:t xml:space="preserve">Part 5 </w:t>
+      </w:r>
+      <w:proofErr w:type="spellStart"/>
+      <w:r>
+        <w:rPr>
+          <w:rFonts w:ascii="Arial" w:hAnsi="Arial" w:cs="Arial"/>
+          <w:color w:val="555555"/>
+          <w:sz w:val="22"/>
+          <w:szCs w:val="22"/>
+        </w:rPr>
+        <w:t>of</w:t>
+      </w:r>
+      <w:proofErr w:type="spellEnd"/>
+      <w:r>
+        <w:rPr>
+          <w:rFonts w:ascii="Arial" w:hAnsi="Arial" w:cs="Arial"/>
+          <w:color w:val="555555"/>
+          <w:sz w:val="22"/>
+          <w:szCs w:val="22"/>
+        </w:rPr>
+        <w:t xml:space="preserve"> 13: </w:t>
+      </w:r>
+      <w:proofErr w:type="spellStart"/>
+      <w:r>
+        <w:rPr>
+          <w:rFonts w:ascii="Arial" w:hAnsi="Arial" w:cs="Arial"/>
+          <w:color w:val="555555"/>
+          <w:sz w:val="22"/>
+          <w:szCs w:val="22"/>
+        </w:rPr>
+        <w:t>MoodKit</w:t>
+      </w:r>
+      <w:proofErr w:type="spellEnd"/>
+    </w:p>
+    <w:p>
+      <w:pPr>
+        <w:pStyle w:val="berschrift2"/>
+        <w:spacing w:before="0" w:beforeAutospacing="0" w:after="0" w:afterAutospacing="0"/>
+        <w:textAlignment w:val="baseline"/>
+        <w:rPr>
+          <w:rFonts w:ascii="Arial" w:hAnsi="Arial" w:cs="Arial"/>
+          <w:b w:val="0"/>
+          <w:bCs w:val="0"/>
+          <w:color w:val="333333"/>
+          <w:sz w:val="22"/>
+          <w:szCs w:val="22"/>
+        </w:rPr>
+      </w:pPr>
+      <w:bookmarkStart w:id="3" w:name="MoodKit"/>
+      <w:bookmarkEnd w:id="3"/>
+      <w:proofErr w:type="spellStart"/>
+      <w:r>
+        <w:rPr>
+          <w:rFonts w:ascii="Arial" w:hAnsi="Arial" w:cs="Arial"/>
+          <w:b w:val="0"/>
+          <w:bCs w:val="0"/>
+          <w:color w:val="333333"/>
+          <w:sz w:val="22"/>
+          <w:szCs w:val="22"/>
+        </w:rPr>
+        <w:t>MoodKit</w:t>
+      </w:r>
+      <w:proofErr w:type="spellEnd"/>
+    </w:p>
+    <w:p>
+      <w:pPr>
+        <w:spacing w:after="0" w:line="240" w:lineRule="auto"/>
+        <w:textAlignment w:val="baseline"/>
+        <w:rPr>
+          <w:rFonts w:ascii="Arial" w:hAnsi="Arial" w:cs="Arial"/>
+          <w:color w:val="333333"/>
+        </w:rPr>
+      </w:pPr>
+      <w:r>
+        <w:rPr>
+          <w:rFonts w:ascii="Arial" w:hAnsi="Arial" w:cs="Arial"/>
+          <w:noProof/>
+          <w:color w:val="333333"/>
+        </w:rPr>
+        <w:drawing>
+          <wp:inline distT="0" distB="0" distL="0" distR="0">
+            <wp:extent cx="1516380" cy="1516380"/>
+            <wp:effectExtent l="0" t="0" r="7620" b="7620"/>
+            <wp:docPr id="11" name="Grafik 11" descr="https://www.healthline.com/hlcmsresource/images/Best-of-Apps/app-logos/350x350_Best_Depression_Apps-MoodKit.jpg"/>
+            <wp:cNvGraphicFramePr>
+              <a:graphicFrameLocks xmlns:a="http://schemas.openxmlformats.org/drawingml/2006/main" noChangeAspect="1"/>
+            </wp:cNvGraphicFramePr>
+            <a:graphic xmlns:a="http://schemas.openxmlformats.org/drawingml/2006/main">
+              <a:graphicData uri="http://schemas.openxmlformats.org/drawingml/2006/picture">
+                <pic:pic xmlns:pic="http://schemas.openxmlformats.org/drawingml/2006/picture">
+                  <pic:nvPicPr>
+                    <pic:cNvPr id="0" name="Grafik 11" descr="https://www.healthline.com/hlcmsresource/images/Best-of-Apps/app-logos/350x350_Best_Depression_Apps-MoodKit.jpg"/>
+                    <pic:cNvPicPr>
+                      <a:picLocks noChangeAspect="1" noChangeArrowheads="1"/>
+                    </pic:cNvPicPr>
+                  </pic:nvPicPr>
+                  <pic:blipFill>
+                    <a:blip r:embed="rId32">
+                      <a:extLst>
+                        <a:ext uri="{28A0092B-C50C-407E-A947-70E740481C1C}">
+                          <a14:useLocalDpi xmlns:a14="http://schemas.microsoft.com/office/drawing/2010/main" val="0"/>
+                        </a:ext>
+                      </a:extLst>
+                    </a:blip>
+                    <a:srcRect/>
+                    <a:stretch>
+                      <a:fillRect/>
+                    </a:stretch>
+                  </pic:blipFill>
+                  <pic:spPr bwMode="auto">
+                    <a:xfrm>
+                      <a:off x="0" y="0"/>
+                      <a:ext cx="1516380" cy="1516380"/>
+                    </a:xfrm>
+                    <a:prstGeom prst="rect">
+                      <a:avLst/>
+                    </a:prstGeom>
+                    <a:noFill/>
+                    <a:ln>
+                      <a:noFill/>
+                    </a:ln>
+                  </pic:spPr>
+                </pic:pic>
+              </a:graphicData>
+            </a:graphic>
+          </wp:inline>
+        </w:drawing>
+      </w:r>
+    </w:p>
+    <w:p>
+      <w:pPr>
+        <w:pStyle w:val="StandardWeb"/>
+        <w:spacing w:before="0" w:beforeAutospacing="0" w:after="0" w:afterAutospacing="0"/>
+        <w:textAlignment w:val="baseline"/>
+        <w:rPr>
+          <w:rFonts w:ascii="Arial" w:hAnsi="Arial" w:cs="Arial"/>
+          <w:color w:val="333333"/>
+          <w:sz w:val="22"/>
+          <w:szCs w:val="22"/>
+          <w:lang w:val="en-US"/>
+        </w:rPr>
+      </w:pPr>
+      <w:hyperlink r:id="rId33" w:tgtFrame="_blank" w:history="1">
+        <w:r>
+          <w:rPr>
+            <w:rStyle w:val="Hyperlink"/>
+            <w:rFonts w:ascii="Arial" w:hAnsi="Arial" w:cs="Arial"/>
+            <w:color w:val="007DA4"/>
+            <w:sz w:val="22"/>
+            <w:szCs w:val="22"/>
+            <w:bdr w:val="none" w:sz="0" w:space="0" w:color="auto" w:frame="1"/>
+            <w:lang w:val="en-US"/>
+          </w:rPr>
+          <w:t>iPhone</w:t>
+        </w:r>
+      </w:hyperlink>
+      <w:r>
+        <w:rPr>
+          <w:rFonts w:ascii="Arial" w:hAnsi="Arial" w:cs="Arial"/>
+          <w:color w:val="333333"/>
+          <w:sz w:val="22"/>
+          <w:szCs w:val="22"/>
+          <w:lang w:val="en-US"/>
+        </w:rPr>
+        <w:t xml:space="preserve"> rating: </w:t>
+      </w:r>
+      <w:r>
+        <w:rPr>
+          <w:rFonts w:ascii="Segoe UI Symbol" w:hAnsi="Segoe UI Symbol" w:cs="Segoe UI Symbol"/>
+          <w:color w:val="333333"/>
+          <w:sz w:val="22"/>
+          <w:szCs w:val="22"/>
+          <w:lang w:val="en-US"/>
+        </w:rPr>
+        <w:t>★★★★★</w:t>
+      </w:r>
+    </w:p>
+    <w:p>
+      <w:pPr>
+        <w:pStyle w:val="StandardWeb"/>
+        <w:spacing w:before="0" w:beforeAutospacing="0" w:after="0" w:afterAutospacing="0"/>
+        <w:textAlignment w:val="baseline"/>
+        <w:rPr>
+          <w:rFonts w:ascii="Arial" w:hAnsi="Arial" w:cs="Arial"/>
+          <w:color w:val="333333"/>
+          <w:sz w:val="22"/>
+          <w:szCs w:val="22"/>
+          <w:lang w:val="en-US"/>
+        </w:rPr>
+      </w:pPr>
+      <w:r>
+        <w:rPr>
+          <w:rFonts w:ascii="Arial" w:hAnsi="Arial" w:cs="Arial"/>
+          <w:color w:val="333333"/>
+          <w:sz w:val="22"/>
+          <w:szCs w:val="22"/>
+          <w:lang w:val="en-US"/>
+        </w:rPr>
+        <w:t>Price: $4.99</w:t>
+      </w:r>
+    </w:p>
+    <w:p>
+      <w:pPr>
+        <w:pStyle w:val="StandardWeb"/>
+        <w:spacing w:before="0" w:beforeAutospacing="0" w:after="0" w:afterAutospacing="0"/>
+        <w:textAlignment w:val="baseline"/>
+        <w:rPr>
+          <w:rFonts w:ascii="Arial" w:hAnsi="Arial" w:cs="Arial"/>
+          <w:color w:val="333333"/>
+          <w:sz w:val="22"/>
+          <w:szCs w:val="22"/>
+          <w:lang w:val="en-US"/>
+        </w:rPr>
+      </w:pPr>
+      <w:proofErr w:type="spellStart"/>
+      <w:r>
+        <w:rPr>
+          <w:rFonts w:ascii="Arial" w:hAnsi="Arial" w:cs="Arial"/>
+          <w:color w:val="333333"/>
+          <w:sz w:val="22"/>
+          <w:szCs w:val="22"/>
+          <w:lang w:val="en-US"/>
+        </w:rPr>
+        <w:t>MoodKit</w:t>
+      </w:r>
+      <w:proofErr w:type="spellEnd"/>
+      <w:r>
+        <w:rPr>
+          <w:rFonts w:ascii="Arial" w:hAnsi="Arial" w:cs="Arial"/>
+          <w:color w:val="333333"/>
+          <w:sz w:val="22"/>
+          <w:szCs w:val="22"/>
+          <w:lang w:val="en-US"/>
+        </w:rPr>
+        <w:t xml:space="preserve"> is rooted in the principles of CBT. It provides users with over 200 different mood improvement activities to choose from. Its key components are a thought tracker, a journal, an activities page, and a thought checker. All work to create a cohesive app that encourages you to think outside the box and apply different approaches to improving your mood.</w:t>
+      </w:r>
+    </w:p>
+    <w:p>
+      <w:pPr>
+        <w:pStyle w:val="hl-section-disclaimer"/>
+        <w:spacing w:before="0" w:beforeAutospacing="0" w:after="0" w:afterAutospacing="0"/>
+        <w:textAlignment w:val="baseline"/>
+        <w:rPr>
+          <w:rFonts w:ascii="Arial" w:hAnsi="Arial" w:cs="Arial"/>
+          <w:color w:val="555555"/>
+          <w:sz w:val="22"/>
+          <w:szCs w:val="22"/>
+          <w:lang w:val="en-US"/>
+        </w:rPr>
+      </w:pPr>
+      <w:r>
+        <w:rPr>
+          <w:rFonts w:ascii="Arial" w:hAnsi="Arial" w:cs="Arial"/>
+          <w:color w:val="555555"/>
+          <w:sz w:val="22"/>
+          <w:szCs w:val="22"/>
+          <w:lang w:val="en-US"/>
+        </w:rPr>
+        <w:t>Part 6 of 13: Fight Depression Naturally</w:t>
+      </w:r>
+    </w:p>
+    <w:p>
+      <w:pPr>
+        <w:pStyle w:val="berschrift2"/>
+        <w:spacing w:before="0" w:beforeAutospacing="0" w:after="0" w:afterAutospacing="0"/>
+        <w:textAlignment w:val="baseline"/>
+        <w:rPr>
+          <w:rFonts w:ascii="Arial" w:hAnsi="Arial" w:cs="Arial"/>
+          <w:b w:val="0"/>
+          <w:bCs w:val="0"/>
+          <w:color w:val="333333"/>
+          <w:sz w:val="22"/>
+          <w:szCs w:val="22"/>
+          <w:lang w:val="en-US"/>
+        </w:rPr>
+      </w:pPr>
+      <w:bookmarkStart w:id="4" w:name="Fight_Depression_Naturally"/>
+      <w:bookmarkEnd w:id="4"/>
+      <w:r>
+        <w:rPr>
+          <w:rFonts w:ascii="Arial" w:hAnsi="Arial" w:cs="Arial"/>
+          <w:b w:val="0"/>
+          <w:bCs w:val="0"/>
+          <w:color w:val="333333"/>
+          <w:sz w:val="22"/>
+          <w:szCs w:val="22"/>
+          <w:lang w:val="en-US"/>
+        </w:rPr>
+        <w:t>Fight Depression Naturally</w:t>
+      </w:r>
+    </w:p>
+    <w:p>
+      <w:pPr>
+        <w:spacing w:after="0" w:line="240" w:lineRule="auto"/>
+        <w:textAlignment w:val="baseline"/>
+        <w:rPr>
+          <w:rFonts w:ascii="Arial" w:hAnsi="Arial" w:cs="Arial"/>
+          <w:color w:val="333333"/>
+        </w:rPr>
+      </w:pPr>
+      <w:r>
+        <w:rPr>
+          <w:rFonts w:ascii="Arial" w:hAnsi="Arial" w:cs="Arial"/>
+          <w:noProof/>
+          <w:color w:val="333333"/>
+        </w:rPr>
+        <w:drawing>
+          <wp:inline distT="0" distB="0" distL="0" distR="0">
+            <wp:extent cx="1546860" cy="1546860"/>
+            <wp:effectExtent l="0" t="0" r="0" b="0"/>
+            <wp:docPr id="10" name="Grafik 10" descr="https://www.healthline.com/hlcmsresource/images/Best-of-Apps/app-logos/350x350_Best_Depression_Apps-Fight_Depression_Naturally.jpg"/>
+            <wp:cNvGraphicFramePr>
+              <a:graphicFrameLocks xmlns:a="http://schemas.openxmlformats.org/drawingml/2006/main" noChangeAspect="1"/>
+            </wp:cNvGraphicFramePr>
+            <a:graphic xmlns:a="http://schemas.openxmlformats.org/drawingml/2006/main">
+              <a:graphicData uri="http://schemas.openxmlformats.org/drawingml/2006/picture">
+                <pic:pic xmlns:pic="http://schemas.openxmlformats.org/drawingml/2006/picture">
+                  <pic:nvPicPr>
+                    <pic:cNvPr id="0" name="Grafik 10" descr="https://www.healthline.com/hlcmsresource/images/Best-of-Apps/app-logos/350x350_Best_Depression_Apps-Fight_Depression_Naturally.jpg"/>
+                    <pic:cNvPicPr>
+                      <a:picLocks noChangeAspect="1" noChangeArrowheads="1"/>
+                    </pic:cNvPicPr>
+                  </pic:nvPicPr>
+                  <pic:blipFill>
+                    <a:blip r:embed="rId34">
+                      <a:extLst>
+                        <a:ext uri="{28A0092B-C50C-407E-A947-70E740481C1C}">
+                          <a14:useLocalDpi xmlns:a14="http://schemas.microsoft.com/office/drawing/2010/main" val="0"/>
+                        </a:ext>
+                      </a:extLst>
+                    </a:blip>
+                    <a:srcRect/>
+                    <a:stretch>
+                      <a:fillRect/>
+                    </a:stretch>
+                  </pic:blipFill>
+                  <pic:spPr bwMode="auto">
+                    <a:xfrm>
+                      <a:off x="0" y="0"/>
+                      <a:ext cx="1546860" cy="1546860"/>
+                    </a:xfrm>
+                    <a:prstGeom prst="rect">
+                      <a:avLst/>
+                    </a:prstGeom>
+                    <a:noFill/>
+                    <a:ln>
+                      <a:noFill/>
+                    </a:ln>
+                  </pic:spPr>
+                </pic:pic>
+              </a:graphicData>
+            </a:graphic>
+          </wp:inline>
+        </w:drawing>
+      </w:r>
+    </w:p>
+    <w:p>
+      <w:pPr>
+        <w:pStyle w:val="StandardWeb"/>
+        <w:spacing w:before="0" w:beforeAutospacing="0" w:after="0" w:afterAutospacing="0"/>
+        <w:textAlignment w:val="baseline"/>
+        <w:rPr>
+          <w:rFonts w:ascii="Arial" w:hAnsi="Arial" w:cs="Arial"/>
+          <w:color w:val="333333"/>
+          <w:sz w:val="22"/>
+          <w:szCs w:val="22"/>
+          <w:lang w:val="en-US"/>
+        </w:rPr>
+      </w:pPr>
+      <w:hyperlink r:id="rId35" w:tgtFrame="_blank" w:history="1">
+        <w:r>
+          <w:rPr>
+            <w:rStyle w:val="Hyperlink"/>
+            <w:rFonts w:ascii="Arial" w:hAnsi="Arial" w:cs="Arial"/>
+            <w:color w:val="007DA4"/>
+            <w:sz w:val="22"/>
+            <w:szCs w:val="22"/>
+            <w:bdr w:val="none" w:sz="0" w:space="0" w:color="auto" w:frame="1"/>
+            <w:lang w:val="en-US"/>
+          </w:rPr>
+          <w:t>Android</w:t>
+        </w:r>
+      </w:hyperlink>
+      <w:r>
+        <w:rPr>
+          <w:rFonts w:ascii="Arial" w:hAnsi="Arial" w:cs="Arial"/>
+          <w:color w:val="333333"/>
+          <w:sz w:val="22"/>
+          <w:szCs w:val="22"/>
+          <w:lang w:val="en-US"/>
+        </w:rPr>
+        <w:t xml:space="preserve"> rating: </w:t>
+      </w:r>
+      <w:r>
+        <w:rPr>
+          <w:rFonts w:ascii="Segoe UI Symbol" w:hAnsi="Segoe UI Symbol" w:cs="Segoe UI Symbol"/>
+          <w:color w:val="333333"/>
+          <w:sz w:val="22"/>
+          <w:szCs w:val="22"/>
+          <w:lang w:val="en-US"/>
+        </w:rPr>
+        <w:t>★★★★★</w:t>
+      </w:r>
+    </w:p>
+    <w:p>
+      <w:pPr>
+        <w:pStyle w:val="StandardWeb"/>
+        <w:spacing w:before="0" w:beforeAutospacing="0" w:after="0" w:afterAutospacing="0"/>
+        <w:textAlignment w:val="baseline"/>
+        <w:rPr>
+          <w:rFonts w:ascii="Arial" w:hAnsi="Arial" w:cs="Arial"/>
+          <w:color w:val="333333"/>
+          <w:sz w:val="22"/>
+          <w:szCs w:val="22"/>
+          <w:lang w:val="en-US"/>
+        </w:rPr>
+      </w:pPr>
+      <w:r>
+        <w:rPr>
+          <w:rFonts w:ascii="Arial" w:hAnsi="Arial" w:cs="Arial"/>
+          <w:color w:val="333333"/>
+          <w:sz w:val="22"/>
+          <w:szCs w:val="22"/>
+          <w:lang w:val="en-US"/>
+        </w:rPr>
+        <w:t>Price: Free</w:t>
+      </w:r>
+    </w:p>
+    <w:p>
+      <w:pPr>
+        <w:pStyle w:val="StandardWeb"/>
+        <w:spacing w:before="0" w:beforeAutospacing="0" w:after="0" w:afterAutospacing="0"/>
+        <w:textAlignment w:val="baseline"/>
+        <w:rPr>
+          <w:rFonts w:ascii="Arial" w:hAnsi="Arial" w:cs="Arial"/>
+          <w:color w:val="333333"/>
+          <w:sz w:val="22"/>
+          <w:szCs w:val="22"/>
+          <w:lang w:val="en-US"/>
+        </w:rPr>
+      </w:pPr>
+      <w:r>
+        <w:rPr>
+          <w:rFonts w:ascii="Arial" w:hAnsi="Arial" w:cs="Arial"/>
+          <w:color w:val="333333"/>
+          <w:sz w:val="22"/>
+          <w:szCs w:val="22"/>
+          <w:lang w:val="en-US"/>
+        </w:rPr>
+        <w:t>What makes this app so intriguing is its approach to treating depression: food, journals, and sleep. The newer version has a revised user interface, six new categories for users to explore, and dozens of new tips. The app offers a selection of 20 superfoods to help curb depression, hours of relaxing nature sounds, yoga techniques, and inspirational quotes.</w:t>
+      </w:r>
+    </w:p>
+    <w:p>
+      <w:pPr>
+        <w:pStyle w:val="hl-section-disclaimer"/>
+        <w:spacing w:before="0" w:beforeAutospacing="0" w:after="0" w:afterAutospacing="0"/>
+        <w:textAlignment w:val="baseline"/>
+        <w:rPr>
+          <w:rFonts w:ascii="Arial" w:hAnsi="Arial" w:cs="Arial"/>
+          <w:color w:val="555555"/>
+          <w:sz w:val="22"/>
+          <w:szCs w:val="22"/>
+          <w:lang w:val="en-US"/>
+        </w:rPr>
+      </w:pPr>
+      <w:r>
+        <w:rPr>
+          <w:rFonts w:ascii="Arial" w:hAnsi="Arial" w:cs="Arial"/>
+          <w:color w:val="555555"/>
+          <w:sz w:val="22"/>
+          <w:szCs w:val="22"/>
+          <w:lang w:val="en-US"/>
+        </w:rPr>
+        <w:t>Part 7 of 13: Diary - Mood Tracker</w:t>
+      </w:r>
+    </w:p>
+    <w:p>
+      <w:pPr>
+        <w:pStyle w:val="berschrift2"/>
+        <w:spacing w:before="0" w:beforeAutospacing="0" w:after="0" w:afterAutospacing="0"/>
+        <w:textAlignment w:val="baseline"/>
+        <w:rPr>
+          <w:rFonts w:ascii="Arial" w:hAnsi="Arial" w:cs="Arial"/>
+          <w:b w:val="0"/>
+          <w:bCs w:val="0"/>
+          <w:color w:val="333333"/>
+          <w:sz w:val="22"/>
+          <w:szCs w:val="22"/>
+          <w:lang w:val="en-US"/>
+        </w:rPr>
+      </w:pPr>
+      <w:bookmarkStart w:id="5" w:name="Diary_-_Mood_Tracker"/>
+      <w:bookmarkEnd w:id="5"/>
+      <w:r>
+        <w:rPr>
+          <w:rFonts w:ascii="Arial" w:hAnsi="Arial" w:cs="Arial"/>
+          <w:b w:val="0"/>
+          <w:bCs w:val="0"/>
+          <w:color w:val="333333"/>
+          <w:sz w:val="22"/>
+          <w:szCs w:val="22"/>
+          <w:lang w:val="en-US"/>
+        </w:rPr>
+        <w:t>Diary - Mood Tracker</w:t>
+      </w:r>
+    </w:p>
+    <w:p>
+      <w:pPr>
+        <w:spacing w:after="0" w:line="240" w:lineRule="auto"/>
+        <w:textAlignment w:val="baseline"/>
+        <w:rPr>
+          <w:rFonts w:ascii="Arial" w:hAnsi="Arial" w:cs="Arial"/>
+          <w:color w:val="333333"/>
+        </w:rPr>
+      </w:pPr>
+      <w:r>
+        <w:rPr>
+          <w:rFonts w:ascii="Arial" w:hAnsi="Arial" w:cs="Arial"/>
+          <w:noProof/>
+          <w:color w:val="333333"/>
+        </w:rPr>
+        <w:lastRenderedPageBreak/>
+        <w:drawing>
+          <wp:inline distT="0" distB="0" distL="0" distR="0">
+            <wp:extent cx="1630680" cy="1630680"/>
+            <wp:effectExtent l="0" t="0" r="7620" b="7620"/>
+            <wp:docPr id="9" name="Grafik 9" descr="https://www.healthline.com/hlcmsresource/images/Best-of-Apps/app-logos/350x350_Best_Depression_Apps-Diary_Mood_Tracker.jpg"/>
+            <wp:cNvGraphicFramePr>
+              <a:graphicFrameLocks xmlns:a="http://schemas.openxmlformats.org/drawingml/2006/main" noChangeAspect="1"/>
+            </wp:cNvGraphicFramePr>
+            <a:graphic xmlns:a="http://schemas.openxmlformats.org/drawingml/2006/main">
+              <a:graphicData uri="http://schemas.openxmlformats.org/drawingml/2006/picture">
+                <pic:pic xmlns:pic="http://schemas.openxmlformats.org/drawingml/2006/picture">
+                  <pic:nvPicPr>
+                    <pic:cNvPr id="0" name="Grafik 9" descr="https://www.healthline.com/hlcmsresource/images/Best-of-Apps/app-logos/350x350_Best_Depression_Apps-Diary_Mood_Tracker.jpg"/>
+                    <pic:cNvPicPr>
+                      <a:picLocks noChangeAspect="1" noChangeArrowheads="1"/>
+                    </pic:cNvPicPr>
+                  </pic:nvPicPr>
+                  <pic:blipFill>
+                    <a:blip r:embed="rId36">
+                      <a:extLst>
+                        <a:ext uri="{28A0092B-C50C-407E-A947-70E740481C1C}">
+                          <a14:useLocalDpi xmlns:a14="http://schemas.microsoft.com/office/drawing/2010/main" val="0"/>
+                        </a:ext>
+                      </a:extLst>
+                    </a:blip>
+                    <a:srcRect/>
+                    <a:stretch>
+                      <a:fillRect/>
+                    </a:stretch>
+                  </pic:blipFill>
+                  <pic:spPr bwMode="auto">
+                    <a:xfrm>
+                      <a:off x="0" y="0"/>
+                      <a:ext cx="1630680" cy="1630680"/>
+                    </a:xfrm>
+                    <a:prstGeom prst="rect">
+                      <a:avLst/>
+                    </a:prstGeom>
+                    <a:noFill/>
+                    <a:ln>
+                      <a:noFill/>
+                    </a:ln>
+                  </pic:spPr>
+                </pic:pic>
+              </a:graphicData>
+            </a:graphic>
+          </wp:inline>
+        </w:drawing>
+      </w:r>
+    </w:p>
+    <w:p>
+      <w:pPr>
+        <w:pStyle w:val="StandardWeb"/>
+        <w:spacing w:before="0" w:beforeAutospacing="0" w:after="0" w:afterAutospacing="0"/>
+        <w:textAlignment w:val="baseline"/>
+        <w:rPr>
+          <w:rFonts w:ascii="Arial" w:hAnsi="Arial" w:cs="Arial"/>
+          <w:color w:val="333333"/>
+          <w:sz w:val="22"/>
+          <w:szCs w:val="22"/>
+          <w:lang w:val="en-US"/>
+        </w:rPr>
+      </w:pPr>
+      <w:hyperlink r:id="rId37" w:tgtFrame="_blank" w:history="1">
+        <w:r>
+          <w:rPr>
+            <w:rStyle w:val="Hyperlink"/>
+            <w:rFonts w:ascii="Arial" w:hAnsi="Arial" w:cs="Arial"/>
+            <w:color w:val="007DA4"/>
+            <w:sz w:val="22"/>
+            <w:szCs w:val="22"/>
+            <w:bdr w:val="none" w:sz="0" w:space="0" w:color="auto" w:frame="1"/>
+            <w:lang w:val="en-US"/>
+          </w:rPr>
+          <w:t>Android</w:t>
+        </w:r>
+      </w:hyperlink>
+      <w:r>
+        <w:rPr>
+          <w:rFonts w:ascii="Arial" w:hAnsi="Arial" w:cs="Arial"/>
+          <w:color w:val="333333"/>
+          <w:sz w:val="22"/>
+          <w:szCs w:val="22"/>
+          <w:lang w:val="en-US"/>
+        </w:rPr>
+        <w:t xml:space="preserve"> rating: </w:t>
+      </w:r>
+      <w:r>
+        <w:rPr>
+          <w:rFonts w:ascii="Segoe UI Symbol" w:hAnsi="Segoe UI Symbol" w:cs="Segoe UI Symbol"/>
+          <w:color w:val="333333"/>
+          <w:sz w:val="22"/>
+          <w:szCs w:val="22"/>
+          <w:lang w:val="en-US"/>
+        </w:rPr>
+        <w:t>★★★★★</w:t>
+      </w:r>
+    </w:p>
+    <w:p>
+      <w:pPr>
+        <w:pStyle w:val="StandardWeb"/>
+        <w:spacing w:before="0" w:beforeAutospacing="0" w:after="0" w:afterAutospacing="0"/>
+        <w:textAlignment w:val="baseline"/>
+        <w:rPr>
+          <w:rFonts w:ascii="Arial" w:hAnsi="Arial" w:cs="Arial"/>
+          <w:color w:val="333333"/>
+          <w:sz w:val="22"/>
+          <w:szCs w:val="22"/>
+          <w:lang w:val="en-US"/>
+        </w:rPr>
+      </w:pPr>
+      <w:r>
+        <w:rPr>
+          <w:rFonts w:ascii="Arial" w:hAnsi="Arial" w:cs="Arial"/>
+          <w:color w:val="333333"/>
+          <w:sz w:val="22"/>
+          <w:szCs w:val="22"/>
+          <w:lang w:val="en-US"/>
+        </w:rPr>
+        <w:t>Price: Free</w:t>
+      </w:r>
+    </w:p>
+    <w:p>
+      <w:pPr>
+        <w:pStyle w:val="StandardWeb"/>
+        <w:spacing w:before="0" w:beforeAutospacing="0" w:after="0" w:afterAutospacing="0"/>
+        <w:textAlignment w:val="baseline"/>
+        <w:rPr>
+          <w:rFonts w:ascii="Arial" w:hAnsi="Arial" w:cs="Arial"/>
+          <w:color w:val="333333"/>
+          <w:sz w:val="22"/>
+          <w:szCs w:val="22"/>
+          <w:lang w:val="en-US"/>
+        </w:rPr>
+      </w:pPr>
+      <w:r>
+        <w:rPr>
+          <w:rFonts w:ascii="Arial" w:hAnsi="Arial" w:cs="Arial"/>
+          <w:color w:val="333333"/>
+          <w:sz w:val="22"/>
+          <w:szCs w:val="22"/>
+          <w:lang w:val="en-US"/>
+        </w:rPr>
+        <w:t>This app’s functionality is pretty self-explanatory, but here’s the kicker: You don’t have to write anything down! The app provides videos that correspond with a given mood, and you select the one that matches how you’re feeling. You can also keep a daily mood log and use the app’s analytics to see how your feelings ebb and flow. If you’re partial to an old-school journal, there’s also a section to write down how you feel.</w:t>
+      </w:r>
+    </w:p>
+    <w:p>
+      <w:pPr>
+        <w:pStyle w:val="hl-section-disclaimer"/>
+        <w:spacing w:before="0" w:beforeAutospacing="0" w:after="0" w:afterAutospacing="0"/>
+        <w:textAlignment w:val="baseline"/>
+        <w:rPr>
+          <w:rFonts w:ascii="Arial" w:hAnsi="Arial" w:cs="Arial"/>
+          <w:color w:val="555555"/>
+          <w:sz w:val="22"/>
+          <w:szCs w:val="22"/>
+        </w:rPr>
+      </w:pPr>
+      <w:r>
+        <w:rPr>
+          <w:rFonts w:ascii="Arial" w:hAnsi="Arial" w:cs="Arial"/>
+          <w:color w:val="555555"/>
+          <w:sz w:val="22"/>
+          <w:szCs w:val="22"/>
+        </w:rPr>
+        <w:t xml:space="preserve">Part 8 </w:t>
+      </w:r>
+      <w:proofErr w:type="spellStart"/>
+      <w:r>
+        <w:rPr>
+          <w:rFonts w:ascii="Arial" w:hAnsi="Arial" w:cs="Arial"/>
+          <w:color w:val="555555"/>
+          <w:sz w:val="22"/>
+          <w:szCs w:val="22"/>
+        </w:rPr>
+        <w:t>of</w:t>
+      </w:r>
+      <w:proofErr w:type="spellEnd"/>
+      <w:r>
+        <w:rPr>
+          <w:rFonts w:ascii="Arial" w:hAnsi="Arial" w:cs="Arial"/>
+          <w:color w:val="555555"/>
+          <w:sz w:val="22"/>
+          <w:szCs w:val="22"/>
+        </w:rPr>
+        <w:t xml:space="preserve"> 13: </w:t>
+      </w:r>
+      <w:proofErr w:type="spellStart"/>
+      <w:r>
+        <w:rPr>
+          <w:rFonts w:ascii="Arial" w:hAnsi="Arial" w:cs="Arial"/>
+          <w:color w:val="555555"/>
+          <w:sz w:val="22"/>
+          <w:szCs w:val="22"/>
+        </w:rPr>
+        <w:t>TalkLife</w:t>
+      </w:r>
+      <w:proofErr w:type="spellEnd"/>
+    </w:p>
+    <w:p>
+      <w:pPr>
+        <w:pStyle w:val="berschrift2"/>
+        <w:spacing w:before="0" w:beforeAutospacing="0" w:after="0" w:afterAutospacing="0"/>
+        <w:textAlignment w:val="baseline"/>
+        <w:rPr>
+          <w:rFonts w:ascii="Arial" w:hAnsi="Arial" w:cs="Arial"/>
+          <w:b w:val="0"/>
+          <w:bCs w:val="0"/>
+          <w:color w:val="333333"/>
+          <w:sz w:val="22"/>
+          <w:szCs w:val="22"/>
+        </w:rPr>
+      </w:pPr>
+      <w:bookmarkStart w:id="6" w:name="TalkLife"/>
+      <w:bookmarkEnd w:id="6"/>
+      <w:proofErr w:type="spellStart"/>
+      <w:r>
+        <w:rPr>
+          <w:rFonts w:ascii="Arial" w:hAnsi="Arial" w:cs="Arial"/>
+          <w:b w:val="0"/>
+          <w:bCs w:val="0"/>
+          <w:color w:val="333333"/>
+          <w:sz w:val="22"/>
+          <w:szCs w:val="22"/>
+        </w:rPr>
+        <w:t>TalkLife</w:t>
+      </w:r>
+      <w:proofErr w:type="spellEnd"/>
+    </w:p>
+    <w:p>
+      <w:pPr>
+        <w:spacing w:after="0" w:line="240" w:lineRule="auto"/>
+        <w:textAlignment w:val="baseline"/>
+        <w:rPr>
+          <w:rFonts w:ascii="Arial" w:hAnsi="Arial" w:cs="Arial"/>
+          <w:color w:val="333333"/>
+        </w:rPr>
+      </w:pPr>
+      <w:r>
+        <w:rPr>
+          <w:rFonts w:ascii="Arial" w:hAnsi="Arial" w:cs="Arial"/>
+          <w:noProof/>
+          <w:color w:val="333333"/>
+        </w:rPr>
+        <w:drawing>
+          <wp:inline distT="0" distB="0" distL="0" distR="0">
+            <wp:extent cx="1440180" cy="1440180"/>
+            <wp:effectExtent l="0" t="0" r="7620" b="7620"/>
+            <wp:docPr id="8" name="Grafik 8" descr="https://www.healthline.com/hlcmsresource/images/Best-of-Apps/app-logos/350x350_Best_Depression_Apps-Talk_Life_Youre_Not_Alone.jpg"/>
+            <wp:cNvGraphicFramePr>
+              <a:graphicFrameLocks xmlns:a="http://schemas.openxmlformats.org/drawingml/2006/main" noChangeAspect="1"/>
+            </wp:cNvGraphicFramePr>
+            <a:graphic xmlns:a="http://schemas.openxmlformats.org/drawingml/2006/main">
+              <a:graphicData uri="http://schemas.openxmlformats.org/drawingml/2006/picture">
+                <pic:pic xmlns:pic="http://schemas.openxmlformats.org/drawingml/2006/picture">
+                  <pic:nvPicPr>
+                    <pic:cNvPr id="0" name="Grafik 8" descr="https://www.healthline.com/hlcmsresource/images/Best-of-Apps/app-logos/350x350_Best_Depression_Apps-Talk_Life_Youre_Not_Alone.jpg"/>
+                    <pic:cNvPicPr>
+                      <a:picLocks noChangeAspect="1" noChangeArrowheads="1"/>
+                    </pic:cNvPicPr>
+                  </pic:nvPicPr>
+                  <pic:blipFill>
+                    <a:blip r:embed="rId38" cstate="print">
+                      <a:extLst>
+                        <a:ext uri="{28A0092B-C50C-407E-A947-70E740481C1C}">
+                          <a14:useLocalDpi xmlns:a14="http://schemas.microsoft.com/office/drawing/2010/main" val="0"/>
+                        </a:ext>
+                      </a:extLst>
+                    </a:blip>
+                    <a:srcRect/>
+                    <a:stretch>
+                      <a:fillRect/>
+                    </a:stretch>
+                  </pic:blipFill>
+                  <pic:spPr bwMode="auto">
+                    <a:xfrm>
+                      <a:off x="0" y="0"/>
+                      <a:ext cx="1440180" cy="1440180"/>
+                    </a:xfrm>
+                    <a:prstGeom prst="rect">
+                      <a:avLst/>
+                    </a:prstGeom>
+                    <a:noFill/>
+                    <a:ln>
+                      <a:noFill/>
+                    </a:ln>
+                  </pic:spPr>
+                </pic:pic>
+              </a:graphicData>
+            </a:graphic>
+          </wp:inline>
+        </w:drawing>
+      </w:r>
+    </w:p>
+    <w:p>
+      <w:pPr>
+        <w:pStyle w:val="StandardWeb"/>
+        <w:spacing w:before="0" w:beforeAutospacing="0" w:after="0" w:afterAutospacing="0"/>
+        <w:textAlignment w:val="baseline"/>
+        <w:rPr>
+          <w:rFonts w:ascii="Arial" w:hAnsi="Arial" w:cs="Arial"/>
+          <w:color w:val="333333"/>
+          <w:sz w:val="22"/>
+          <w:szCs w:val="22"/>
+          <w:lang w:val="en-US"/>
+        </w:rPr>
+      </w:pPr>
+      <w:hyperlink r:id="rId39" w:tgtFrame="_blank" w:history="1">
+        <w:r>
+          <w:rPr>
+            <w:rStyle w:val="Hyperlink"/>
+            <w:rFonts w:ascii="Arial" w:hAnsi="Arial" w:cs="Arial"/>
+            <w:color w:val="007DA4"/>
+            <w:sz w:val="22"/>
+            <w:szCs w:val="22"/>
+            <w:bdr w:val="none" w:sz="0" w:space="0" w:color="auto" w:frame="1"/>
+            <w:lang w:val="en-US"/>
+          </w:rPr>
+          <w:t>iPhone</w:t>
+        </w:r>
+      </w:hyperlink>
+      <w:r>
+        <w:rPr>
+          <w:rFonts w:ascii="Arial" w:hAnsi="Arial" w:cs="Arial"/>
+          <w:color w:val="333333"/>
+          <w:sz w:val="22"/>
+          <w:szCs w:val="22"/>
+          <w:lang w:val="en-US"/>
+        </w:rPr>
+        <w:t xml:space="preserve"> rating: </w:t>
+      </w:r>
+      <w:r>
+        <w:rPr>
+          <w:rFonts w:ascii="Segoe UI Symbol" w:hAnsi="Segoe UI Symbol" w:cs="Segoe UI Symbol"/>
+          <w:color w:val="333333"/>
+          <w:sz w:val="22"/>
+          <w:szCs w:val="22"/>
+          <w:lang w:val="en-US"/>
+        </w:rPr>
+        <w:t>★★★★★</w:t>
+      </w:r>
+    </w:p>
+    <w:p>
+      <w:pPr>
+        <w:pStyle w:val="StandardWeb"/>
+        <w:spacing w:before="0" w:beforeAutospacing="0" w:after="0" w:afterAutospacing="0"/>
+        <w:textAlignment w:val="baseline"/>
+        <w:rPr>
+          <w:rFonts w:ascii="Arial" w:hAnsi="Arial" w:cs="Arial"/>
+          <w:color w:val="333333"/>
+          <w:sz w:val="22"/>
+          <w:szCs w:val="22"/>
+          <w:lang w:val="en-US"/>
+        </w:rPr>
+      </w:pPr>
+      <w:hyperlink r:id="rId40" w:tgtFrame="_blank" w:history="1">
+        <w:r>
+          <w:rPr>
+            <w:rStyle w:val="Hyperlink"/>
+            <w:rFonts w:ascii="Arial" w:hAnsi="Arial" w:cs="Arial"/>
+            <w:color w:val="007DA4"/>
+            <w:sz w:val="22"/>
+            <w:szCs w:val="22"/>
+            <w:bdr w:val="none" w:sz="0" w:space="0" w:color="auto" w:frame="1"/>
+            <w:lang w:val="en-US"/>
+          </w:rPr>
+          <w:t>Android</w:t>
+        </w:r>
+      </w:hyperlink>
+      <w:r>
+        <w:rPr>
+          <w:rFonts w:ascii="Arial" w:hAnsi="Arial" w:cs="Arial"/>
+          <w:color w:val="333333"/>
+          <w:sz w:val="22"/>
+          <w:szCs w:val="22"/>
+          <w:lang w:val="en-US"/>
+        </w:rPr>
+        <w:t xml:space="preserve"> rating: </w:t>
+      </w:r>
+      <w:r>
+        <w:rPr>
+          <w:rFonts w:ascii="Segoe UI Symbol" w:hAnsi="Segoe UI Symbol" w:cs="Segoe UI Symbol"/>
+          <w:color w:val="333333"/>
+          <w:sz w:val="22"/>
+          <w:szCs w:val="22"/>
+          <w:lang w:val="en-US"/>
+        </w:rPr>
+        <w:t>★★★★✩</w:t>
+      </w:r>
+    </w:p>
+    <w:p>
+      <w:pPr>
+        <w:pStyle w:val="StandardWeb"/>
+        <w:spacing w:before="0" w:beforeAutospacing="0" w:after="0" w:afterAutospacing="0"/>
+        <w:textAlignment w:val="baseline"/>
+        <w:rPr>
+          <w:rFonts w:ascii="Arial" w:hAnsi="Arial" w:cs="Arial"/>
+          <w:color w:val="333333"/>
+          <w:sz w:val="22"/>
+          <w:szCs w:val="22"/>
+          <w:lang w:val="en-US"/>
+        </w:rPr>
+      </w:pPr>
+      <w:r>
+        <w:rPr>
+          <w:rFonts w:ascii="Arial" w:hAnsi="Arial" w:cs="Arial"/>
+          <w:color w:val="333333"/>
+          <w:sz w:val="22"/>
+          <w:szCs w:val="22"/>
+          <w:lang w:val="en-US"/>
+        </w:rPr>
+        <w:t>Price: Free</w:t>
+      </w:r>
+    </w:p>
+    <w:p>
+      <w:pPr>
+        <w:pStyle w:val="StandardWeb"/>
+        <w:spacing w:before="0" w:beforeAutospacing="0" w:after="0" w:afterAutospacing="0"/>
+        <w:textAlignment w:val="baseline"/>
+        <w:rPr>
+          <w:rFonts w:ascii="Arial" w:hAnsi="Arial" w:cs="Arial"/>
+          <w:color w:val="333333"/>
+          <w:sz w:val="22"/>
+          <w:szCs w:val="22"/>
+          <w:lang w:val="en-US"/>
+        </w:rPr>
+      </w:pPr>
+      <w:proofErr w:type="spellStart"/>
+      <w:r>
+        <w:rPr>
+          <w:rFonts w:ascii="Arial" w:hAnsi="Arial" w:cs="Arial"/>
+          <w:color w:val="333333"/>
+          <w:sz w:val="22"/>
+          <w:szCs w:val="22"/>
+          <w:lang w:val="en-US"/>
+        </w:rPr>
+        <w:t>TalkLife</w:t>
+      </w:r>
+      <w:proofErr w:type="spellEnd"/>
+      <w:r>
+        <w:rPr>
+          <w:rFonts w:ascii="Arial" w:hAnsi="Arial" w:cs="Arial"/>
+          <w:color w:val="333333"/>
+          <w:sz w:val="22"/>
+          <w:szCs w:val="22"/>
+          <w:lang w:val="en-US"/>
+        </w:rPr>
+        <w:t xml:space="preserve"> works as an online community for people who need a friend or just someone who’s willing to listen. People are encouraged to post exactly how they feel. You can also provide feedback to others who post. Updates can be done anonymously — it’s up to the user to decide. The new version has enhanced topics and also makes it easier to control privacy as well.</w:t>
+      </w:r>
+    </w:p>
+    <w:p>
+      <w:pPr>
+        <w:pStyle w:val="hl-section-disclaimer"/>
+        <w:spacing w:before="0" w:beforeAutospacing="0" w:after="0" w:afterAutospacing="0"/>
+        <w:textAlignment w:val="baseline"/>
+        <w:rPr>
+          <w:rFonts w:ascii="Arial" w:hAnsi="Arial" w:cs="Arial"/>
+          <w:color w:val="555555"/>
+          <w:sz w:val="22"/>
+          <w:szCs w:val="22"/>
+        </w:rPr>
+      </w:pPr>
+      <w:r>
+        <w:rPr>
+          <w:rFonts w:ascii="Arial" w:hAnsi="Arial" w:cs="Arial"/>
+          <w:color w:val="555555"/>
+          <w:sz w:val="22"/>
+          <w:szCs w:val="22"/>
+        </w:rPr>
+        <w:t xml:space="preserve">Part 9 </w:t>
+      </w:r>
+      <w:proofErr w:type="spellStart"/>
+      <w:r>
+        <w:rPr>
+          <w:rFonts w:ascii="Arial" w:hAnsi="Arial" w:cs="Arial"/>
+          <w:color w:val="555555"/>
+          <w:sz w:val="22"/>
+          <w:szCs w:val="22"/>
+        </w:rPr>
+        <w:t>of</w:t>
+      </w:r>
+      <w:proofErr w:type="spellEnd"/>
+      <w:r>
+        <w:rPr>
+          <w:rFonts w:ascii="Arial" w:hAnsi="Arial" w:cs="Arial"/>
+          <w:color w:val="555555"/>
+          <w:sz w:val="22"/>
+          <w:szCs w:val="22"/>
+        </w:rPr>
+        <w:t xml:space="preserve"> 13: Lantern</w:t>
+      </w:r>
+    </w:p>
+    <w:p>
+      <w:pPr>
+        <w:pStyle w:val="berschrift2"/>
+        <w:spacing w:before="0" w:beforeAutospacing="0" w:after="0" w:afterAutospacing="0"/>
+        <w:textAlignment w:val="baseline"/>
+        <w:rPr>
+          <w:rFonts w:ascii="Arial" w:hAnsi="Arial" w:cs="Arial"/>
+          <w:b w:val="0"/>
+          <w:bCs w:val="0"/>
+          <w:color w:val="333333"/>
+          <w:sz w:val="22"/>
+          <w:szCs w:val="22"/>
+        </w:rPr>
+      </w:pPr>
+      <w:bookmarkStart w:id="7" w:name="Lantern"/>
+      <w:bookmarkEnd w:id="7"/>
+      <w:r>
+        <w:rPr>
+          <w:rFonts w:ascii="Arial" w:hAnsi="Arial" w:cs="Arial"/>
+          <w:b w:val="0"/>
+          <w:bCs w:val="0"/>
+          <w:color w:val="333333"/>
+          <w:sz w:val="22"/>
+          <w:szCs w:val="22"/>
+        </w:rPr>
+        <w:t>Lantern</w:t>
+      </w:r>
+    </w:p>
+    <w:p>
+      <w:pPr>
+        <w:spacing w:after="0" w:line="240" w:lineRule="auto"/>
+        <w:textAlignment w:val="baseline"/>
+        <w:rPr>
+          <w:rFonts w:ascii="Arial" w:hAnsi="Arial" w:cs="Arial"/>
+          <w:color w:val="333333"/>
+        </w:rPr>
+      </w:pPr>
+      <w:r>
+        <w:rPr>
+          <w:rFonts w:ascii="Arial" w:hAnsi="Arial" w:cs="Arial"/>
+          <w:noProof/>
+          <w:color w:val="333333"/>
+        </w:rPr>
+        <w:drawing>
+          <wp:inline distT="0" distB="0" distL="0" distR="0">
+            <wp:extent cx="1463040" cy="1463040"/>
+            <wp:effectExtent l="0" t="0" r="3810" b="3810"/>
+            <wp:docPr id="7" name="Grafik 7" descr="https://www.healthline.com/hlcmsresource/images/Best-of-Apps/app-logos/350x350_Best_Depression_Apps-Lantern_Manage_Stress.jpg"/>
+            <wp:cNvGraphicFramePr>
+              <a:graphicFrameLocks xmlns:a="http://schemas.openxmlformats.org/drawingml/2006/main" noChangeAspect="1"/>
+            </wp:cNvGraphicFramePr>
+            <a:graphic xmlns:a="http://schemas.openxmlformats.org/drawingml/2006/main">
+              <a:graphicData uri="http://schemas.openxmlformats.org/drawingml/2006/picture">
+                <pic:pic xmlns:pic="http://schemas.openxmlformats.org/drawingml/2006/picture">
+                  <pic:nvPicPr>
+                    <pic:cNvPr id="0" name="Grafik 7" descr="https://www.healthline.com/hlcmsresource/images/Best-of-Apps/app-logos/350x350_Best_Depression_Apps-Lantern_Manage_Stress.jpg"/>
+                    <pic:cNvPicPr>
+                      <a:picLocks noChangeAspect="1" noChangeArrowheads="1"/>
+                    </pic:cNvPicPr>
+                  </pic:nvPicPr>
+                  <pic:blipFill>
+                    <a:blip r:embed="rId41">
+                      <a:extLst>
+                        <a:ext uri="{28A0092B-C50C-407E-A947-70E740481C1C}">
+                          <a14:useLocalDpi xmlns:a14="http://schemas.microsoft.com/office/drawing/2010/main" val="0"/>
+                        </a:ext>
+                      </a:extLst>
+                    </a:blip>
+                    <a:srcRect/>
+                    <a:stretch>
+                      <a:fillRect/>
+                    </a:stretch>
+                  </pic:blipFill>
+                  <pic:spPr bwMode="auto">
+                    <a:xfrm>
+                      <a:off x="0" y="0"/>
+                      <a:ext cx="1463040" cy="1463040"/>
+                    </a:xfrm>
+                    <a:prstGeom prst="rect">
+                      <a:avLst/>
+                    </a:prstGeom>
+                    <a:noFill/>
+                    <a:ln>
+                      <a:noFill/>
+                    </a:ln>
+                  </pic:spPr>
+                </pic:pic>
+              </a:graphicData>
+            </a:graphic>
+          </wp:inline>
+        </w:drawing>
+      </w:r>
+    </w:p>
+    <w:p>
+      <w:pPr>
+        <w:pStyle w:val="StandardWeb"/>
+        <w:spacing w:before="0" w:beforeAutospacing="0" w:after="0" w:afterAutospacing="0"/>
+        <w:textAlignment w:val="baseline"/>
+        <w:rPr>
+          <w:rFonts w:ascii="Arial" w:hAnsi="Arial" w:cs="Arial"/>
+          <w:color w:val="333333"/>
+          <w:sz w:val="22"/>
+          <w:szCs w:val="22"/>
+          <w:lang w:val="en-US"/>
+        </w:rPr>
+      </w:pPr>
+      <w:hyperlink r:id="rId42" w:tgtFrame="_blank" w:history="1">
+        <w:r>
+          <w:rPr>
+            <w:rStyle w:val="Hyperlink"/>
+            <w:rFonts w:ascii="Arial" w:hAnsi="Arial" w:cs="Arial"/>
+            <w:color w:val="007DA4"/>
+            <w:sz w:val="22"/>
+            <w:szCs w:val="22"/>
+            <w:bdr w:val="none" w:sz="0" w:space="0" w:color="auto" w:frame="1"/>
+            <w:lang w:val="en-US"/>
+          </w:rPr>
+          <w:t>iPhone</w:t>
+        </w:r>
+      </w:hyperlink>
+      <w:r>
+        <w:rPr>
+          <w:rFonts w:ascii="Arial" w:hAnsi="Arial" w:cs="Arial"/>
+          <w:color w:val="333333"/>
+          <w:sz w:val="22"/>
+          <w:szCs w:val="22"/>
+          <w:lang w:val="en-US"/>
+        </w:rPr>
+        <w:t xml:space="preserve"> rating: </w:t>
+      </w:r>
+      <w:r>
+        <w:rPr>
+          <w:rFonts w:ascii="Segoe UI Symbol" w:hAnsi="Segoe UI Symbol" w:cs="Segoe UI Symbol"/>
+          <w:color w:val="333333"/>
+          <w:sz w:val="22"/>
+          <w:szCs w:val="22"/>
+          <w:lang w:val="en-US"/>
+        </w:rPr>
+        <w:t>★★★★✩</w:t>
+      </w:r>
+    </w:p>
+    <w:p>
+      <w:pPr>
+        <w:pStyle w:val="StandardWeb"/>
+        <w:spacing w:before="0" w:beforeAutospacing="0" w:after="0" w:afterAutospacing="0"/>
+        <w:textAlignment w:val="baseline"/>
+        <w:rPr>
+          <w:rFonts w:ascii="Arial" w:hAnsi="Arial" w:cs="Arial"/>
+          <w:color w:val="333333"/>
+          <w:sz w:val="22"/>
+          <w:szCs w:val="22"/>
+          <w:lang w:val="en-US"/>
+        </w:rPr>
+      </w:pPr>
+      <w:r>
+        <w:rPr>
+          <w:rFonts w:ascii="Arial" w:hAnsi="Arial" w:cs="Arial"/>
+          <w:color w:val="333333"/>
+          <w:sz w:val="22"/>
+          <w:szCs w:val="22"/>
+          <w:lang w:val="en-US"/>
+        </w:rPr>
+        <w:t>Price: Free</w:t>
+      </w:r>
+    </w:p>
+    <w:p>
+      <w:pPr>
+        <w:pStyle w:val="StandardWeb"/>
+        <w:spacing w:before="0" w:beforeAutospacing="0" w:after="0" w:afterAutospacing="0"/>
+        <w:textAlignment w:val="baseline"/>
+        <w:rPr>
+          <w:rFonts w:ascii="Arial" w:hAnsi="Arial" w:cs="Arial"/>
+          <w:color w:val="333333"/>
+          <w:sz w:val="22"/>
+          <w:szCs w:val="22"/>
+          <w:lang w:val="en-US"/>
+        </w:rPr>
+      </w:pPr>
+      <w:r>
+        <w:rPr>
+          <w:rFonts w:ascii="Arial" w:hAnsi="Arial" w:cs="Arial"/>
+          <w:color w:val="333333"/>
+          <w:sz w:val="22"/>
+          <w:szCs w:val="22"/>
+          <w:lang w:val="en-US"/>
+        </w:rPr>
+        <w:t xml:space="preserve">Looking for a life coach but don’t want to pay their exorbitant fee? Lantern may be your next best thing. Members who sign up get a Lantern Coach they can message at any time. If you </w:t>
+      </w:r>
+      <w:r>
+        <w:rPr>
+          <w:rFonts w:ascii="Arial" w:hAnsi="Arial" w:cs="Arial"/>
+          <w:color w:val="333333"/>
+          <w:sz w:val="22"/>
+          <w:szCs w:val="22"/>
+          <w:lang w:val="en-US"/>
+        </w:rPr>
+        <w:lastRenderedPageBreak/>
+        <w:t>don’t want to talk to someone but are still looking for a little bit of inspiration, tap into their database of expert CBT practices. Sign up for daily interactive practices that help start your day off right. It’ll give you the tools to maintain a healthy trajectory throughout your day.</w:t>
+      </w:r>
+    </w:p>
+    <w:p>
+      <w:pPr>
+        <w:pStyle w:val="hl-section-disclaimer"/>
+        <w:spacing w:before="0" w:beforeAutospacing="0" w:after="0" w:afterAutospacing="0"/>
+        <w:textAlignment w:val="baseline"/>
+        <w:rPr>
+          <w:rFonts w:ascii="Arial" w:hAnsi="Arial" w:cs="Arial"/>
+          <w:color w:val="555555"/>
+          <w:sz w:val="22"/>
+          <w:szCs w:val="22"/>
+          <w:lang w:val="en-US"/>
+        </w:rPr>
+      </w:pPr>
+      <w:r>
+        <w:rPr>
+          <w:rFonts w:ascii="Arial" w:hAnsi="Arial" w:cs="Arial"/>
+          <w:color w:val="555555"/>
+          <w:sz w:val="22"/>
+          <w:szCs w:val="22"/>
+          <w:lang w:val="en-US"/>
+        </w:rPr>
+        <w:t>Part 10 of 13: Depression Anxiety Stress Test</w:t>
+      </w:r>
+    </w:p>
+    <w:p>
+      <w:pPr>
+        <w:pStyle w:val="berschrift2"/>
+        <w:spacing w:before="0" w:beforeAutospacing="0" w:after="0" w:afterAutospacing="0"/>
+        <w:textAlignment w:val="baseline"/>
+        <w:rPr>
+          <w:rFonts w:ascii="Arial" w:hAnsi="Arial" w:cs="Arial"/>
+          <w:b w:val="0"/>
+          <w:bCs w:val="0"/>
+          <w:color w:val="333333"/>
+          <w:sz w:val="22"/>
+          <w:szCs w:val="22"/>
+        </w:rPr>
+      </w:pPr>
+      <w:bookmarkStart w:id="8" w:name="Depression_Anxiety_Stress_Test"/>
+      <w:bookmarkEnd w:id="8"/>
+      <w:r>
+        <w:rPr>
+          <w:rFonts w:ascii="Arial" w:hAnsi="Arial" w:cs="Arial"/>
+          <w:b w:val="0"/>
+          <w:bCs w:val="0"/>
+          <w:color w:val="333333"/>
+          <w:sz w:val="22"/>
+          <w:szCs w:val="22"/>
+        </w:rPr>
+        <w:t xml:space="preserve">Depression </w:t>
+      </w:r>
+      <w:proofErr w:type="spellStart"/>
+      <w:r>
+        <w:rPr>
+          <w:rFonts w:ascii="Arial" w:hAnsi="Arial" w:cs="Arial"/>
+          <w:b w:val="0"/>
+          <w:bCs w:val="0"/>
+          <w:color w:val="333333"/>
+          <w:sz w:val="22"/>
+          <w:szCs w:val="22"/>
+        </w:rPr>
+        <w:t>Anxiety</w:t>
+      </w:r>
+      <w:proofErr w:type="spellEnd"/>
+      <w:r>
+        <w:rPr>
+          <w:rFonts w:ascii="Arial" w:hAnsi="Arial" w:cs="Arial"/>
+          <w:b w:val="0"/>
+          <w:bCs w:val="0"/>
+          <w:color w:val="333333"/>
+          <w:sz w:val="22"/>
+          <w:szCs w:val="22"/>
+        </w:rPr>
+        <w:t xml:space="preserve"> Stress Test</w:t>
+      </w:r>
+    </w:p>
+    <w:p>
+      <w:pPr>
+        <w:spacing w:after="0" w:line="240" w:lineRule="auto"/>
+        <w:textAlignment w:val="baseline"/>
+        <w:rPr>
+          <w:rFonts w:ascii="Arial" w:hAnsi="Arial" w:cs="Arial"/>
+          <w:color w:val="333333"/>
+        </w:rPr>
+      </w:pPr>
+      <w:r>
+        <w:rPr>
+          <w:rFonts w:ascii="Arial" w:hAnsi="Arial" w:cs="Arial"/>
+          <w:noProof/>
+          <w:color w:val="333333"/>
+        </w:rPr>
+        <w:drawing>
+          <wp:inline distT="0" distB="0" distL="0" distR="0">
+            <wp:extent cx="1653540" cy="1653540"/>
+            <wp:effectExtent l="0" t="0" r="3810" b="3810"/>
+            <wp:docPr id="6" name="Grafik 6" descr="https://www.healthline.com/hlcmsresource/images/Best-of-Apps/app-logos/350x350_Best_Depression_Apps-Depression_Anxiety_Stress_Test.jpg"/>
+            <wp:cNvGraphicFramePr>
+              <a:graphicFrameLocks xmlns:a="http://schemas.openxmlformats.org/drawingml/2006/main" noChangeAspect="1"/>
+            </wp:cNvGraphicFramePr>
+            <a:graphic xmlns:a="http://schemas.openxmlformats.org/drawingml/2006/main">
+              <a:graphicData uri="http://schemas.openxmlformats.org/drawingml/2006/picture">
+                <pic:pic xmlns:pic="http://schemas.openxmlformats.org/drawingml/2006/picture">
+                  <pic:nvPicPr>
+                    <pic:cNvPr id="0" name="Grafik 6" descr="https://www.healthline.com/hlcmsresource/images/Best-of-Apps/app-logos/350x350_Best_Depression_Apps-Depression_Anxiety_Stress_Test.jpg"/>
+                    <pic:cNvPicPr>
+                      <a:picLocks noChangeAspect="1" noChangeArrowheads="1"/>
+                    </pic:cNvPicPr>
+                  </pic:nvPicPr>
+                  <pic:blipFill>
+                    <a:blip r:embed="rId43">
+                      <a:extLst>
+                        <a:ext uri="{28A0092B-C50C-407E-A947-70E740481C1C}">
+                          <a14:useLocalDpi xmlns:a14="http://schemas.microsoft.com/office/drawing/2010/main" val="0"/>
+                        </a:ext>
+                      </a:extLst>
+                    </a:blip>
+                    <a:srcRect/>
+                    <a:stretch>
+                      <a:fillRect/>
+                    </a:stretch>
+                  </pic:blipFill>
+                  <pic:spPr bwMode="auto">
+                    <a:xfrm>
+                      <a:off x="0" y="0"/>
+                      <a:ext cx="1653540" cy="1653540"/>
+                    </a:xfrm>
+                    <a:prstGeom prst="rect">
+                      <a:avLst/>
+                    </a:prstGeom>
+                    <a:noFill/>
+                    <a:ln>
+                      <a:noFill/>
+                    </a:ln>
+                  </pic:spPr>
+                </pic:pic>
+              </a:graphicData>
+            </a:graphic>
+          </wp:inline>
+        </w:drawing>
+      </w:r>
+    </w:p>
+    <w:p>
+      <w:pPr>
+        <w:pStyle w:val="StandardWeb"/>
+        <w:spacing w:before="0" w:beforeAutospacing="0" w:after="0" w:afterAutospacing="0"/>
+        <w:textAlignment w:val="baseline"/>
+        <w:rPr>
+          <w:rFonts w:ascii="Arial" w:hAnsi="Arial" w:cs="Arial"/>
+          <w:color w:val="333333"/>
+          <w:sz w:val="22"/>
+          <w:szCs w:val="22"/>
+          <w:lang w:val="en-US"/>
+        </w:rPr>
+      </w:pPr>
+      <w:hyperlink r:id="rId44" w:tgtFrame="_blank" w:history="1">
+        <w:r>
+          <w:rPr>
+            <w:rStyle w:val="Hyperlink"/>
+            <w:rFonts w:ascii="Arial" w:hAnsi="Arial" w:cs="Arial"/>
+            <w:color w:val="007DA4"/>
+            <w:sz w:val="22"/>
+            <w:szCs w:val="22"/>
+            <w:bdr w:val="none" w:sz="0" w:space="0" w:color="auto" w:frame="1"/>
+            <w:lang w:val="en-US"/>
+          </w:rPr>
+          <w:t>Android</w:t>
+        </w:r>
+      </w:hyperlink>
+      <w:r>
+        <w:rPr>
+          <w:rFonts w:ascii="Arial" w:hAnsi="Arial" w:cs="Arial"/>
+          <w:color w:val="333333"/>
+          <w:sz w:val="22"/>
+          <w:szCs w:val="22"/>
+          <w:lang w:val="en-US"/>
+        </w:rPr>
+        <w:t xml:space="preserve"> rating: </w:t>
+      </w:r>
+      <w:r>
+        <w:rPr>
+          <w:rFonts w:ascii="Segoe UI Symbol" w:hAnsi="Segoe UI Symbol" w:cs="Segoe UI Symbol"/>
+          <w:color w:val="333333"/>
+          <w:sz w:val="22"/>
+          <w:szCs w:val="22"/>
+          <w:lang w:val="en-US"/>
+        </w:rPr>
+        <w:t>★★★★★</w:t>
+      </w:r>
+    </w:p>
+    <w:p>
+      <w:pPr>
+        <w:pStyle w:val="StandardWeb"/>
+        <w:spacing w:before="0" w:beforeAutospacing="0" w:after="0" w:afterAutospacing="0"/>
+        <w:textAlignment w:val="baseline"/>
+        <w:rPr>
+          <w:rFonts w:ascii="Arial" w:hAnsi="Arial" w:cs="Arial"/>
+          <w:color w:val="333333"/>
+          <w:sz w:val="22"/>
+          <w:szCs w:val="22"/>
+          <w:lang w:val="en-US"/>
+        </w:rPr>
+      </w:pPr>
+      <w:r>
+        <w:rPr>
+          <w:rFonts w:ascii="Arial" w:hAnsi="Arial" w:cs="Arial"/>
+          <w:color w:val="333333"/>
+          <w:sz w:val="22"/>
+          <w:szCs w:val="22"/>
+          <w:lang w:val="en-US"/>
+        </w:rPr>
+        <w:t>Price: Free</w:t>
+      </w:r>
+    </w:p>
+    <w:p>
+      <w:pPr>
+        <w:pStyle w:val="StandardWeb"/>
+        <w:spacing w:before="0" w:beforeAutospacing="0" w:after="0" w:afterAutospacing="0"/>
+        <w:textAlignment w:val="baseline"/>
+        <w:rPr>
+          <w:rFonts w:ascii="Arial" w:hAnsi="Arial" w:cs="Arial"/>
+          <w:color w:val="333333"/>
+          <w:sz w:val="22"/>
+          <w:szCs w:val="22"/>
+          <w:lang w:val="en-US"/>
+        </w:rPr>
+      </w:pPr>
+      <w:r>
+        <w:rPr>
+          <w:rFonts w:ascii="Arial" w:hAnsi="Arial" w:cs="Arial"/>
+          <w:color w:val="333333"/>
+          <w:sz w:val="22"/>
+          <w:szCs w:val="22"/>
+          <w:lang w:val="en-US"/>
+        </w:rPr>
+        <w:t>This app is great for assessing your depression and anxiety right in the moment. Through preprogrammed stress scales, users can determine their ability (or inability) to relax. You can also assess your nervousness, impatience, or irritability levels. Questions are on different screens. When the tests are completed, the results page lets the user know their Depression, Anxiety, and Stress Scales (DASS) status.</w:t>
+      </w:r>
+    </w:p>
+    <w:p>
+      <w:pPr>
+        <w:pStyle w:val="hl-section-disclaimer"/>
+        <w:spacing w:before="0" w:beforeAutospacing="0" w:after="0" w:afterAutospacing="0"/>
+        <w:textAlignment w:val="baseline"/>
+        <w:rPr>
+          <w:rFonts w:ascii="Arial" w:hAnsi="Arial" w:cs="Arial"/>
+          <w:color w:val="555555"/>
+          <w:sz w:val="22"/>
+          <w:szCs w:val="22"/>
+          <w:lang w:val="en-US"/>
+        </w:rPr>
+      </w:pPr>
+      <w:r>
+        <w:rPr>
+          <w:rFonts w:ascii="Arial" w:hAnsi="Arial" w:cs="Arial"/>
+          <w:color w:val="555555"/>
+          <w:sz w:val="22"/>
+          <w:szCs w:val="22"/>
+          <w:lang w:val="en-US"/>
+        </w:rPr>
+        <w:t>Part 11 of 13: What’s Up?</w:t>
+      </w:r>
+    </w:p>
+    <w:p>
+      <w:pPr>
+        <w:pStyle w:val="berschrift2"/>
+        <w:spacing w:before="0" w:beforeAutospacing="0" w:after="0" w:afterAutospacing="0"/>
+        <w:textAlignment w:val="baseline"/>
+        <w:rPr>
+          <w:rFonts w:ascii="Arial" w:hAnsi="Arial" w:cs="Arial"/>
+          <w:b w:val="0"/>
+          <w:bCs w:val="0"/>
+          <w:color w:val="333333"/>
+          <w:sz w:val="22"/>
+          <w:szCs w:val="22"/>
+          <w:lang w:val="en-US"/>
+        </w:rPr>
+      </w:pPr>
+      <w:bookmarkStart w:id="9" w:name="What’s_Up?"/>
+      <w:bookmarkEnd w:id="9"/>
+      <w:r>
+        <w:rPr>
+          <w:rFonts w:ascii="Arial" w:hAnsi="Arial" w:cs="Arial"/>
+          <w:b w:val="0"/>
+          <w:bCs w:val="0"/>
+          <w:color w:val="333333"/>
+          <w:sz w:val="22"/>
+          <w:szCs w:val="22"/>
+          <w:lang w:val="en-US"/>
+        </w:rPr>
+        <w:t>What’s Up?</w:t>
+      </w:r>
+    </w:p>
+    <w:p>
+      <w:pPr>
+        <w:spacing w:after="0" w:line="240" w:lineRule="auto"/>
+        <w:textAlignment w:val="baseline"/>
+        <w:rPr>
+          <w:rFonts w:ascii="Arial" w:hAnsi="Arial" w:cs="Arial"/>
+          <w:color w:val="333333"/>
+        </w:rPr>
+      </w:pPr>
+      <w:r>
+        <w:rPr>
+          <w:rFonts w:ascii="Arial" w:hAnsi="Arial" w:cs="Arial"/>
+          <w:noProof/>
+          <w:color w:val="333333"/>
+        </w:rPr>
+        <w:drawing>
+          <wp:inline distT="0" distB="0" distL="0" distR="0">
+            <wp:extent cx="1600200" cy="1600200"/>
+            <wp:effectExtent l="0" t="0" r="0" b="0"/>
+            <wp:docPr id="5" name="Grafik 5" descr="https://www.healthline.com/hlcmsresource/images/Best-of-Apps/app-logos/350x350_Best_Depression_Apps-Whats_Up_Mental_Health_App.jpg"/>
+            <wp:cNvGraphicFramePr>
+              <a:graphicFrameLocks xmlns:a="http://schemas.openxmlformats.org/drawingml/2006/main" noChangeAspect="1"/>
+            </wp:cNvGraphicFramePr>
+            <a:graphic xmlns:a="http://schemas.openxmlformats.org/drawingml/2006/main">
+              <a:graphicData uri="http://schemas.openxmlformats.org/drawingml/2006/picture">
+                <pic:pic xmlns:pic="http://schemas.openxmlformats.org/drawingml/2006/picture">
+                  <pic:nvPicPr>
+                    <pic:cNvPr id="0" name="Grafik 5" descr="https://www.healthline.com/hlcmsresource/images/Best-of-Apps/app-logos/350x350_Best_Depression_Apps-Whats_Up_Mental_Health_App.jpg"/>
+                    <pic:cNvPicPr>
+                      <a:picLocks noChangeAspect="1" noChangeArrowheads="1"/>
+                    </pic:cNvPicPr>
+                  </pic:nvPicPr>
+                  <pic:blipFill>
+                    <a:blip r:embed="rId45">
+                      <a:extLst>
+                        <a:ext uri="{28A0092B-C50C-407E-A947-70E740481C1C}">
+                          <a14:useLocalDpi xmlns:a14="http://schemas.microsoft.com/office/drawing/2010/main" val="0"/>
+                        </a:ext>
+                      </a:extLst>
+                    </a:blip>
+                    <a:srcRect/>
+                    <a:stretch>
+                      <a:fillRect/>
+                    </a:stretch>
+                  </pic:blipFill>
+                  <pic:spPr bwMode="auto">
+                    <a:xfrm flipV="1">
+                      <a:off x="0" y="0"/>
+                      <a:ext cx="1600200" cy="1600200"/>
+                    </a:xfrm>
+                    <a:prstGeom prst="rect">
+                      <a:avLst/>
+                    </a:prstGeom>
+                    <a:noFill/>
+                    <a:ln>
+                      <a:noFill/>
+                    </a:ln>
+                  </pic:spPr>
+                </pic:pic>
+              </a:graphicData>
+            </a:graphic>
+          </wp:inline>
+        </w:drawing>
+      </w:r>
+    </w:p>
+    <w:p>
+      <w:pPr>
+        <w:pStyle w:val="StandardWeb"/>
+        <w:spacing w:before="0" w:beforeAutospacing="0" w:after="0" w:afterAutospacing="0"/>
+        <w:textAlignment w:val="baseline"/>
+        <w:rPr>
+          <w:rFonts w:ascii="Arial" w:hAnsi="Arial" w:cs="Arial"/>
+          <w:color w:val="333333"/>
+          <w:sz w:val="22"/>
+          <w:szCs w:val="22"/>
+          <w:lang w:val="en-US"/>
+        </w:rPr>
+      </w:pPr>
+      <w:hyperlink r:id="rId46" w:tgtFrame="_blank" w:history="1">
+        <w:r>
+          <w:rPr>
+            <w:rStyle w:val="Hyperlink"/>
+            <w:rFonts w:ascii="Arial" w:hAnsi="Arial" w:cs="Arial"/>
+            <w:color w:val="007DA4"/>
+            <w:sz w:val="22"/>
+            <w:szCs w:val="22"/>
+            <w:bdr w:val="none" w:sz="0" w:space="0" w:color="auto" w:frame="1"/>
+            <w:lang w:val="en-US"/>
+          </w:rPr>
+          <w:t>Android</w:t>
+        </w:r>
+      </w:hyperlink>
+      <w:r>
+        <w:rPr>
+          <w:rFonts w:ascii="Arial" w:hAnsi="Arial" w:cs="Arial"/>
+          <w:color w:val="333333"/>
+          <w:sz w:val="22"/>
+          <w:szCs w:val="22"/>
+          <w:lang w:val="en-US"/>
+        </w:rPr>
+        <w:t xml:space="preserve"> rating: </w:t>
+      </w:r>
+      <w:r>
+        <w:rPr>
+          <w:rFonts w:ascii="Segoe UI Symbol" w:hAnsi="Segoe UI Symbol" w:cs="Segoe UI Symbol"/>
+          <w:color w:val="333333"/>
+          <w:sz w:val="22"/>
+          <w:szCs w:val="22"/>
+          <w:lang w:val="en-US"/>
+        </w:rPr>
+        <w:t>★★★★✩</w:t>
+      </w:r>
+    </w:p>
+    <w:p>
+      <w:pPr>
+        <w:pStyle w:val="StandardWeb"/>
+        <w:spacing w:before="0" w:beforeAutospacing="0" w:after="0" w:afterAutospacing="0"/>
+        <w:textAlignment w:val="baseline"/>
+        <w:rPr>
+          <w:rFonts w:ascii="Arial" w:hAnsi="Arial" w:cs="Arial"/>
+          <w:color w:val="333333"/>
+          <w:sz w:val="22"/>
+          <w:szCs w:val="22"/>
+          <w:lang w:val="en-US"/>
+        </w:rPr>
+      </w:pPr>
+      <w:r>
+        <w:rPr>
+          <w:rFonts w:ascii="Arial" w:hAnsi="Arial" w:cs="Arial"/>
+          <w:color w:val="333333"/>
+          <w:sz w:val="22"/>
+          <w:szCs w:val="22"/>
+          <w:lang w:val="en-US"/>
+        </w:rPr>
+        <w:t>Price: Free</w:t>
+      </w:r>
+    </w:p>
+    <w:p>
+      <w:pPr>
+        <w:pStyle w:val="StandardWeb"/>
+        <w:spacing w:before="0" w:beforeAutospacing="0" w:after="0" w:afterAutospacing="0"/>
+        <w:textAlignment w:val="baseline"/>
+        <w:rPr>
+          <w:rFonts w:ascii="Arial" w:hAnsi="Arial" w:cs="Arial"/>
+          <w:color w:val="333333"/>
+          <w:sz w:val="22"/>
+          <w:szCs w:val="22"/>
+          <w:lang w:val="en-US"/>
+        </w:rPr>
+      </w:pPr>
+      <w:r>
+        <w:rPr>
+          <w:rFonts w:ascii="Arial" w:hAnsi="Arial" w:cs="Arial"/>
+          <w:color w:val="333333"/>
+          <w:sz w:val="22"/>
+          <w:szCs w:val="22"/>
+          <w:lang w:val="en-US"/>
+        </w:rPr>
+        <w:t>What’s Up? is essentially a tracking tool for your feelings. The Get Grounded page contains over 100 different questions that will help you pinpoint what you’re feeling. The Thinking Patterns page offers up to 10 different paths that negative self-talk can take, plus the tools to help stop the negative internal monologue that tends to play on repeat when we deal with stressful situations. These components, along with forums and breathing exercises, give users the tools they need to stay focused and on track.</w:t>
+      </w:r>
+    </w:p>
+    <w:p>
+      <w:pPr>
+        <w:pStyle w:val="hl-section-disclaimer"/>
+        <w:spacing w:before="0" w:beforeAutospacing="0" w:after="0" w:afterAutospacing="0"/>
+        <w:textAlignment w:val="baseline"/>
+        <w:rPr>
+          <w:rFonts w:ascii="Arial" w:hAnsi="Arial" w:cs="Arial"/>
+          <w:color w:val="555555"/>
+          <w:sz w:val="22"/>
+          <w:szCs w:val="22"/>
+        </w:rPr>
+      </w:pPr>
+      <w:r>
+        <w:rPr>
+          <w:rFonts w:ascii="Arial" w:hAnsi="Arial" w:cs="Arial"/>
+          <w:color w:val="555555"/>
+          <w:sz w:val="22"/>
+          <w:szCs w:val="22"/>
+        </w:rPr>
+        <w:t xml:space="preserve">Part 12 </w:t>
+      </w:r>
+      <w:proofErr w:type="spellStart"/>
+      <w:r>
+        <w:rPr>
+          <w:rFonts w:ascii="Arial" w:hAnsi="Arial" w:cs="Arial"/>
+          <w:color w:val="555555"/>
+          <w:sz w:val="22"/>
+          <w:szCs w:val="22"/>
+        </w:rPr>
+        <w:t>of</w:t>
+      </w:r>
+      <w:proofErr w:type="spellEnd"/>
+      <w:r>
+        <w:rPr>
+          <w:rFonts w:ascii="Arial" w:hAnsi="Arial" w:cs="Arial"/>
+          <w:color w:val="555555"/>
+          <w:sz w:val="22"/>
+          <w:szCs w:val="22"/>
+        </w:rPr>
+        <w:t xml:space="preserve"> 13: </w:t>
+      </w:r>
+      <w:proofErr w:type="spellStart"/>
+      <w:r>
+        <w:rPr>
+          <w:rFonts w:ascii="Arial" w:hAnsi="Arial" w:cs="Arial"/>
+          <w:color w:val="555555"/>
+          <w:sz w:val="22"/>
+          <w:szCs w:val="22"/>
+        </w:rPr>
+        <w:t>MoodMission</w:t>
+      </w:r>
+      <w:proofErr w:type="spellEnd"/>
+    </w:p>
+    <w:p>
+      <w:pPr>
+        <w:pStyle w:val="berschrift2"/>
+        <w:spacing w:before="0" w:beforeAutospacing="0" w:after="0" w:afterAutospacing="0"/>
+        <w:textAlignment w:val="baseline"/>
+        <w:rPr>
+          <w:rFonts w:ascii="Arial" w:hAnsi="Arial" w:cs="Arial"/>
+          <w:b w:val="0"/>
+          <w:bCs w:val="0"/>
+          <w:color w:val="333333"/>
+          <w:sz w:val="22"/>
+          <w:szCs w:val="22"/>
+        </w:rPr>
+      </w:pPr>
+      <w:bookmarkStart w:id="10" w:name="MoodMission"/>
+      <w:bookmarkEnd w:id="10"/>
+      <w:proofErr w:type="spellStart"/>
+      <w:r>
+        <w:rPr>
+          <w:rFonts w:ascii="Arial" w:hAnsi="Arial" w:cs="Arial"/>
+          <w:b w:val="0"/>
+          <w:bCs w:val="0"/>
+          <w:color w:val="333333"/>
+          <w:sz w:val="22"/>
+          <w:szCs w:val="22"/>
+        </w:rPr>
+        <w:t>MoodMission</w:t>
+      </w:r>
+      <w:proofErr w:type="spellEnd"/>
+    </w:p>
+    <w:p>
+      <w:pPr>
+        <w:spacing w:after="0" w:line="240" w:lineRule="auto"/>
+        <w:textAlignment w:val="baseline"/>
+        <w:rPr>
+          <w:rFonts w:ascii="Arial" w:hAnsi="Arial" w:cs="Arial"/>
+          <w:color w:val="333333"/>
+        </w:rPr>
+      </w:pPr>
+      <w:r>
+        <w:rPr>
+          <w:rFonts w:ascii="Arial" w:hAnsi="Arial" w:cs="Arial"/>
+          <w:noProof/>
+          <w:color w:val="333333"/>
+        </w:rPr>
+        <w:lastRenderedPageBreak/>
+        <w:drawing>
+          <wp:inline distT="0" distB="0" distL="0" distR="0">
+            <wp:extent cx="1676400" cy="1676400"/>
+            <wp:effectExtent l="0" t="0" r="0" b="0"/>
+            <wp:docPr id="4" name="Grafik 4" descr="https://www.healthline.com/hlcmsresource/images/Best-of-Apps/app-logos/350x350_Best_Depression_Apps-MoodMission.jpg"/>
+            <wp:cNvGraphicFramePr>
+              <a:graphicFrameLocks xmlns:a="http://schemas.openxmlformats.org/drawingml/2006/main" noChangeAspect="1"/>
+            </wp:cNvGraphicFramePr>
+            <a:graphic xmlns:a="http://schemas.openxmlformats.org/drawingml/2006/main">
+              <a:graphicData uri="http://schemas.openxmlformats.org/drawingml/2006/picture">
+                <pic:pic xmlns:pic="http://schemas.openxmlformats.org/drawingml/2006/picture">
+                  <pic:nvPicPr>
+                    <pic:cNvPr id="0" name="Grafik 4" descr="https://www.healthline.com/hlcmsresource/images/Best-of-Apps/app-logos/350x350_Best_Depression_Apps-MoodMission.jpg"/>
+                    <pic:cNvPicPr>
+                      <a:picLocks noChangeAspect="1" noChangeArrowheads="1"/>
+                    </pic:cNvPicPr>
+                  </pic:nvPicPr>
+                  <pic:blipFill>
+                    <a:blip r:embed="rId47">
+                      <a:extLst>
+                        <a:ext uri="{28A0092B-C50C-407E-A947-70E740481C1C}">
+                          <a14:useLocalDpi xmlns:a14="http://schemas.microsoft.com/office/drawing/2010/main" val="0"/>
+                        </a:ext>
+                      </a:extLst>
+                    </a:blip>
+                    <a:srcRect/>
+                    <a:stretch>
+                      <a:fillRect/>
+                    </a:stretch>
+                  </pic:blipFill>
+                  <pic:spPr bwMode="auto">
+                    <a:xfrm>
+                      <a:off x="0" y="0"/>
+                      <a:ext cx="1676400" cy="1676400"/>
+                    </a:xfrm>
+                    <a:prstGeom prst="rect">
+                      <a:avLst/>
+                    </a:prstGeom>
+                    <a:noFill/>
+                    <a:ln>
+                      <a:noFill/>
+                    </a:ln>
+                  </pic:spPr>
+                </pic:pic>
+              </a:graphicData>
+            </a:graphic>
+          </wp:inline>
+        </w:drawing>
+      </w:r>
+    </w:p>
+    <w:p>
+      <w:pPr>
+        <w:pStyle w:val="StandardWeb"/>
+        <w:spacing w:before="0" w:beforeAutospacing="0" w:after="0" w:afterAutospacing="0"/>
+        <w:textAlignment w:val="baseline"/>
+        <w:rPr>
+          <w:rFonts w:ascii="Arial" w:hAnsi="Arial" w:cs="Arial"/>
+          <w:color w:val="333333"/>
+          <w:sz w:val="22"/>
+          <w:szCs w:val="22"/>
+          <w:lang w:val="en-US"/>
+        </w:rPr>
+      </w:pPr>
+      <w:hyperlink r:id="rId48" w:tgtFrame="_blank" w:history="1">
+        <w:r>
+          <w:rPr>
+            <w:rStyle w:val="Hyperlink"/>
+            <w:rFonts w:ascii="Arial" w:hAnsi="Arial" w:cs="Arial"/>
+            <w:color w:val="007DA4"/>
+            <w:sz w:val="22"/>
+            <w:szCs w:val="22"/>
+            <w:bdr w:val="none" w:sz="0" w:space="0" w:color="auto" w:frame="1"/>
+            <w:lang w:val="en-US"/>
+          </w:rPr>
+          <w:t>iPhone</w:t>
+        </w:r>
+      </w:hyperlink>
+      <w:r>
+        <w:rPr>
+          <w:rFonts w:ascii="Arial" w:hAnsi="Arial" w:cs="Arial"/>
+          <w:color w:val="333333"/>
+          <w:sz w:val="22"/>
+          <w:szCs w:val="22"/>
+          <w:lang w:val="en-US"/>
+        </w:rPr>
+        <w:t> rating: Not yet rated</w:t>
+      </w:r>
+    </w:p>
+    <w:p>
+      <w:pPr>
+        <w:pStyle w:val="StandardWeb"/>
+        <w:spacing w:before="0" w:beforeAutospacing="0" w:after="0" w:afterAutospacing="0"/>
+        <w:textAlignment w:val="baseline"/>
+        <w:rPr>
+          <w:rFonts w:ascii="Arial" w:hAnsi="Arial" w:cs="Arial"/>
+          <w:color w:val="333333"/>
+          <w:sz w:val="22"/>
+          <w:szCs w:val="22"/>
+          <w:lang w:val="en-US"/>
+        </w:rPr>
+      </w:pPr>
+      <w:hyperlink r:id="rId49" w:tgtFrame="_blank" w:history="1">
+        <w:r>
+          <w:rPr>
+            <w:rStyle w:val="Hyperlink"/>
+            <w:rFonts w:ascii="Arial" w:hAnsi="Arial" w:cs="Arial"/>
+            <w:color w:val="007DA4"/>
+            <w:sz w:val="22"/>
+            <w:szCs w:val="22"/>
+            <w:bdr w:val="none" w:sz="0" w:space="0" w:color="auto" w:frame="1"/>
+            <w:lang w:val="en-US"/>
+          </w:rPr>
+          <w:t>Android</w:t>
+        </w:r>
+      </w:hyperlink>
+      <w:r>
+        <w:rPr>
+          <w:rFonts w:ascii="Arial" w:hAnsi="Arial" w:cs="Arial"/>
+          <w:color w:val="333333"/>
+          <w:sz w:val="22"/>
+          <w:szCs w:val="22"/>
+          <w:lang w:val="en-US"/>
+        </w:rPr>
+        <w:t xml:space="preserve"> rating: </w:t>
+      </w:r>
+      <w:r>
+        <w:rPr>
+          <w:rFonts w:ascii="Segoe UI Symbol" w:hAnsi="Segoe UI Symbol" w:cs="Segoe UI Symbol"/>
+          <w:color w:val="333333"/>
+          <w:sz w:val="22"/>
+          <w:szCs w:val="22"/>
+          <w:lang w:val="en-US"/>
+        </w:rPr>
+        <w:t>★★★★✩</w:t>
+      </w:r>
+    </w:p>
+    <w:p>
+      <w:pPr>
+        <w:pStyle w:val="StandardWeb"/>
+        <w:spacing w:before="0" w:beforeAutospacing="0" w:after="0" w:afterAutospacing="0"/>
+        <w:textAlignment w:val="baseline"/>
+        <w:rPr>
+          <w:rFonts w:ascii="Arial" w:hAnsi="Arial" w:cs="Arial"/>
+          <w:color w:val="333333"/>
+          <w:sz w:val="22"/>
+          <w:szCs w:val="22"/>
+          <w:lang w:val="en-US"/>
+        </w:rPr>
+      </w:pPr>
+      <w:r>
+        <w:rPr>
+          <w:rFonts w:ascii="Arial" w:hAnsi="Arial" w:cs="Arial"/>
+          <w:color w:val="333333"/>
+          <w:sz w:val="22"/>
+          <w:szCs w:val="22"/>
+          <w:lang w:val="en-US"/>
+        </w:rPr>
+        <w:t>Price: Free</w:t>
+      </w:r>
+    </w:p>
+    <w:p>
+      <w:pPr>
+        <w:pStyle w:val="StandardWeb"/>
+        <w:spacing w:before="0" w:beforeAutospacing="0" w:after="0" w:afterAutospacing="0"/>
+        <w:textAlignment w:val="baseline"/>
+        <w:rPr>
+          <w:rFonts w:ascii="Arial" w:hAnsi="Arial" w:cs="Arial"/>
+          <w:color w:val="333333"/>
+          <w:sz w:val="22"/>
+          <w:szCs w:val="22"/>
+          <w:lang w:val="en-US"/>
+        </w:rPr>
+      </w:pPr>
+      <w:r>
+        <w:rPr>
+          <w:rFonts w:ascii="Arial" w:hAnsi="Arial" w:cs="Arial"/>
+          <w:color w:val="333333"/>
+          <w:sz w:val="22"/>
+          <w:szCs w:val="22"/>
+          <w:lang w:val="en-US"/>
+        </w:rPr>
+        <w:t>This app is designed to help people cope in a more productive manner when stress and anxiety rear their ugly heads. It works by letting users tell the app what they’re feeling at that very moment. The nuanced descriptions and explanations help you get to the issue at hand. The algorithms then work to figure out how you cope during an emotionally challenging time.</w:t>
+      </w:r>
+    </w:p>
+    <w:p>
+      <w:pPr>
+        <w:pStyle w:val="hl-section-disclaimer"/>
+        <w:spacing w:before="0" w:beforeAutospacing="0" w:after="0" w:afterAutospacing="0"/>
+        <w:textAlignment w:val="baseline"/>
+        <w:rPr>
+          <w:rFonts w:ascii="Arial" w:hAnsi="Arial" w:cs="Arial"/>
+          <w:color w:val="555555"/>
+          <w:sz w:val="22"/>
+          <w:szCs w:val="22"/>
+        </w:rPr>
+      </w:pPr>
+      <w:r>
+        <w:rPr>
+          <w:rFonts w:ascii="Arial" w:hAnsi="Arial" w:cs="Arial"/>
+          <w:color w:val="555555"/>
+          <w:sz w:val="22"/>
+          <w:szCs w:val="22"/>
+        </w:rPr>
+        <w:t xml:space="preserve">Part 13 </w:t>
+      </w:r>
+      <w:proofErr w:type="spellStart"/>
+      <w:r>
+        <w:rPr>
+          <w:rFonts w:ascii="Arial" w:hAnsi="Arial" w:cs="Arial"/>
+          <w:color w:val="555555"/>
+          <w:sz w:val="22"/>
+          <w:szCs w:val="22"/>
+        </w:rPr>
+        <w:t>of</w:t>
+      </w:r>
+      <w:proofErr w:type="spellEnd"/>
+      <w:r>
+        <w:rPr>
+          <w:rFonts w:ascii="Arial" w:hAnsi="Arial" w:cs="Arial"/>
+          <w:color w:val="555555"/>
+          <w:sz w:val="22"/>
+          <w:szCs w:val="22"/>
+        </w:rPr>
+        <w:t xml:space="preserve"> 13: </w:t>
+      </w:r>
+      <w:proofErr w:type="spellStart"/>
+      <w:r>
+        <w:rPr>
+          <w:rFonts w:ascii="Arial" w:hAnsi="Arial" w:cs="Arial"/>
+          <w:color w:val="555555"/>
+          <w:sz w:val="22"/>
+          <w:szCs w:val="22"/>
+        </w:rPr>
+        <w:t>Pacifica</w:t>
+      </w:r>
+      <w:proofErr w:type="spellEnd"/>
+    </w:p>
+    <w:p>
+      <w:pPr>
+        <w:pStyle w:val="berschrift2"/>
+        <w:spacing w:before="0" w:beforeAutospacing="0" w:after="0" w:afterAutospacing="0"/>
+        <w:textAlignment w:val="baseline"/>
+        <w:rPr>
+          <w:rFonts w:ascii="Arial" w:hAnsi="Arial" w:cs="Arial"/>
+          <w:b w:val="0"/>
+          <w:bCs w:val="0"/>
+          <w:color w:val="333333"/>
+          <w:sz w:val="22"/>
+          <w:szCs w:val="22"/>
+        </w:rPr>
+      </w:pPr>
+      <w:bookmarkStart w:id="11" w:name="Pacifica"/>
+      <w:bookmarkEnd w:id="11"/>
+      <w:proofErr w:type="spellStart"/>
+      <w:r>
+        <w:rPr>
+          <w:rFonts w:ascii="Arial" w:hAnsi="Arial" w:cs="Arial"/>
+          <w:b w:val="0"/>
+          <w:bCs w:val="0"/>
+          <w:color w:val="333333"/>
+          <w:sz w:val="22"/>
+          <w:szCs w:val="22"/>
+        </w:rPr>
+        <w:t>Pacifica</w:t>
+      </w:r>
+      <w:proofErr w:type="spellEnd"/>
+    </w:p>
+    <w:p>
+      <w:pPr>
+        <w:spacing w:after="0" w:line="240" w:lineRule="auto"/>
+        <w:textAlignment w:val="baseline"/>
+        <w:rPr>
+          <w:rFonts w:ascii="Arial" w:hAnsi="Arial" w:cs="Arial"/>
+          <w:color w:val="333333"/>
+        </w:rPr>
+      </w:pPr>
+      <w:r>
+        <w:rPr>
+          <w:rFonts w:ascii="Arial" w:hAnsi="Arial" w:cs="Arial"/>
+          <w:noProof/>
+          <w:color w:val="333333"/>
+        </w:rPr>
+        <w:drawing>
+          <wp:inline distT="0" distB="0" distL="0" distR="0">
+            <wp:extent cx="1531620" cy="1531620"/>
+            <wp:effectExtent l="0" t="0" r="0" b="0"/>
+            <wp:docPr id="3" name="Grafik 3" descr="https://www.healthline.com/hlcmsresource/images/Best-of-Apps/app-logos/350x350_Best_Depression_Apps-Pacifica_Stress_and_Anxiety.jpg"/>
+            <wp:cNvGraphicFramePr>
+              <a:graphicFrameLocks xmlns:a="http://schemas.openxmlformats.org/drawingml/2006/main" noChangeAspect="1"/>
+            </wp:cNvGraphicFramePr>
+            <a:graphic xmlns:a="http://schemas.openxmlformats.org/drawingml/2006/main">
+              <a:graphicData uri="http://schemas.openxmlformats.org/drawingml/2006/picture">
+                <pic:pic xmlns:pic="http://schemas.openxmlformats.org/drawingml/2006/picture">
+                  <pic:nvPicPr>
+                    <pic:cNvPr id="0" name="Grafik 3" descr="https://www.healthline.com/hlcmsresource/images/Best-of-Apps/app-logos/350x350_Best_Depression_Apps-Pacifica_Stress_and_Anxiety.jpg"/>
+                    <pic:cNvPicPr>
+                      <a:picLocks noChangeAspect="1" noChangeArrowheads="1"/>
+                    </pic:cNvPicPr>
+                  </pic:nvPicPr>
+                  <pic:blipFill>
+                    <a:blip r:embed="rId50">
+                      <a:extLst>
+                        <a:ext uri="{28A0092B-C50C-407E-A947-70E740481C1C}">
+                          <a14:useLocalDpi xmlns:a14="http://schemas.microsoft.com/office/drawing/2010/main" val="0"/>
+                        </a:ext>
+                      </a:extLst>
+                    </a:blip>
+                    <a:srcRect/>
+                    <a:stretch>
+                      <a:fillRect/>
+                    </a:stretch>
+                  </pic:blipFill>
+                  <pic:spPr bwMode="auto">
+                    <a:xfrm>
+                      <a:off x="0" y="0"/>
+                      <a:ext cx="1531620" cy="1531620"/>
+                    </a:xfrm>
+                    <a:prstGeom prst="rect">
+                      <a:avLst/>
+                    </a:prstGeom>
+                    <a:noFill/>
+                    <a:ln>
+                      <a:noFill/>
+                    </a:ln>
+                  </pic:spPr>
+                </pic:pic>
+              </a:graphicData>
+            </a:graphic>
+          </wp:inline>
+        </w:drawing>
+      </w:r>
+    </w:p>
+    <w:p>
+      <w:pPr>
+        <w:pStyle w:val="StandardWeb"/>
+        <w:spacing w:before="0" w:beforeAutospacing="0" w:after="0" w:afterAutospacing="0"/>
+        <w:textAlignment w:val="baseline"/>
+        <w:rPr>
+          <w:rFonts w:ascii="Arial" w:hAnsi="Arial" w:cs="Arial"/>
+          <w:color w:val="333333"/>
+          <w:sz w:val="22"/>
+          <w:szCs w:val="22"/>
+          <w:lang w:val="en-US"/>
+        </w:rPr>
+      </w:pPr>
+      <w:hyperlink r:id="rId51" w:tgtFrame="_blank" w:history="1">
+        <w:r>
+          <w:rPr>
+            <w:rStyle w:val="Hyperlink"/>
+            <w:rFonts w:ascii="Arial" w:hAnsi="Arial" w:cs="Arial"/>
+            <w:color w:val="007DA4"/>
+            <w:sz w:val="22"/>
+            <w:szCs w:val="22"/>
+            <w:bdr w:val="none" w:sz="0" w:space="0" w:color="auto" w:frame="1"/>
+            <w:lang w:val="en-US"/>
+          </w:rPr>
+          <w:t>iPhone</w:t>
+        </w:r>
+      </w:hyperlink>
+      <w:r>
+        <w:rPr>
+          <w:rFonts w:ascii="Arial" w:hAnsi="Arial" w:cs="Arial"/>
+          <w:color w:val="333333"/>
+          <w:sz w:val="22"/>
+          <w:szCs w:val="22"/>
+          <w:lang w:val="en-US"/>
+        </w:rPr>
+        <w:t xml:space="preserve"> rating: </w:t>
+      </w:r>
+      <w:r>
+        <w:rPr>
+          <w:rFonts w:ascii="Segoe UI Symbol" w:hAnsi="Segoe UI Symbol" w:cs="Segoe UI Symbol"/>
+          <w:color w:val="333333"/>
+          <w:sz w:val="22"/>
+          <w:szCs w:val="22"/>
+          <w:lang w:val="en-US"/>
+        </w:rPr>
+        <w:t>★★★★★</w:t>
+      </w:r>
+    </w:p>
+    <w:p>
+      <w:pPr>
+        <w:pStyle w:val="StandardWeb"/>
+        <w:spacing w:before="0" w:beforeAutospacing="0" w:after="0" w:afterAutospacing="0"/>
+        <w:textAlignment w:val="baseline"/>
+        <w:rPr>
+          <w:rFonts w:ascii="Arial" w:hAnsi="Arial" w:cs="Arial"/>
+          <w:color w:val="333333"/>
+          <w:sz w:val="22"/>
+          <w:szCs w:val="22"/>
+          <w:lang w:val="en-US"/>
+        </w:rPr>
+      </w:pPr>
+      <w:hyperlink r:id="rId52" w:tgtFrame="_blank" w:history="1">
+        <w:r>
+          <w:rPr>
+            <w:rStyle w:val="Hyperlink"/>
+            <w:rFonts w:ascii="Arial" w:hAnsi="Arial" w:cs="Arial"/>
+            <w:color w:val="007DA4"/>
+            <w:sz w:val="22"/>
+            <w:szCs w:val="22"/>
+            <w:bdr w:val="none" w:sz="0" w:space="0" w:color="auto" w:frame="1"/>
+            <w:lang w:val="en-US"/>
+          </w:rPr>
+          <w:t>Android</w:t>
+        </w:r>
+      </w:hyperlink>
+      <w:r>
+        <w:rPr>
+          <w:rFonts w:ascii="Arial" w:hAnsi="Arial" w:cs="Arial"/>
+          <w:color w:val="333333"/>
+          <w:sz w:val="22"/>
+          <w:szCs w:val="22"/>
+          <w:lang w:val="en-US"/>
+        </w:rPr>
+        <w:t xml:space="preserve"> rating: </w:t>
+      </w:r>
+      <w:r>
+        <w:rPr>
+          <w:rFonts w:ascii="Segoe UI Symbol" w:hAnsi="Segoe UI Symbol" w:cs="Segoe UI Symbol"/>
+          <w:color w:val="333333"/>
+          <w:sz w:val="22"/>
+          <w:szCs w:val="22"/>
+          <w:lang w:val="en-US"/>
+        </w:rPr>
+        <w:t>★★★★★</w:t>
+      </w:r>
+    </w:p>
+    <w:p>
+      <w:pPr>
+        <w:pStyle w:val="StandardWeb"/>
+        <w:spacing w:before="0" w:beforeAutospacing="0" w:after="0" w:afterAutospacing="0"/>
+        <w:textAlignment w:val="baseline"/>
+        <w:rPr>
+          <w:rFonts w:ascii="Arial" w:hAnsi="Arial" w:cs="Arial"/>
+          <w:color w:val="333333"/>
+          <w:sz w:val="22"/>
+          <w:szCs w:val="22"/>
+          <w:lang w:val="en-US"/>
+        </w:rPr>
+      </w:pPr>
+      <w:r>
+        <w:rPr>
+          <w:rFonts w:ascii="Arial" w:hAnsi="Arial" w:cs="Arial"/>
+          <w:color w:val="333333"/>
+          <w:sz w:val="22"/>
+          <w:szCs w:val="22"/>
+          <w:lang w:val="en-US"/>
+        </w:rPr>
+        <w:t>Price: Free</w:t>
+      </w:r>
+    </w:p>
+    <w:p>
+      <w:pPr>
+        <w:pStyle w:val="StandardWeb"/>
+        <w:spacing w:before="0" w:beforeAutospacing="0" w:after="0" w:afterAutospacing="0"/>
+        <w:textAlignment w:val="baseline"/>
+        <w:rPr>
+          <w:rFonts w:ascii="Arial" w:hAnsi="Arial" w:cs="Arial"/>
+          <w:color w:val="333333"/>
+          <w:sz w:val="22"/>
+          <w:szCs w:val="22"/>
+          <w:lang w:val="en-US"/>
+        </w:rPr>
+      </w:pPr>
+      <w:r>
+        <w:rPr>
+          <w:rFonts w:ascii="Arial" w:hAnsi="Arial" w:cs="Arial"/>
+          <w:color w:val="333333"/>
+          <w:sz w:val="22"/>
+          <w:szCs w:val="22"/>
+          <w:lang w:val="en-US"/>
+        </w:rPr>
+        <w:t>Guided mindful meditation and self-help paths, journaling, and a mood and health tracker: It’s all here in Pacifica, the app that provides support to those who live with anxiety. Users can choose from a number of different feelings. Do they want to be around someone? Do they just need someone to talk to at that very moment? These personalized scenarios make for a welcoming vibe — almost like you’re talking to a friend</w:t>
+      </w:r>
+    </w:p>
+    <w:p>
+      <w:pPr>
+        <w:spacing w:after="0" w:line="240" w:lineRule="auto"/>
+        <w:rPr>
+          <w:rFonts w:ascii="Arial" w:hAnsi="Arial" w:cs="Arial"/>
+          <w:lang w:val="en-US"/>
+        </w:rPr>
+      </w:pPr>
+    </w:p>
+    <w:p>
+      <w:pPr>
+        <w:spacing w:after="0" w:line="240" w:lineRule="auto"/>
+        <w:rPr>
+          <w:rFonts w:ascii="Arial" w:hAnsi="Arial" w:cs="Arial"/>
+          <w:lang w:val="en-US"/>
         </w:rPr>
       </w:pPr>
     </w:p>
@@ -2546,6 +5549,22 @@
       <w:szCs w:val="24"/>
     </w:rPr>
   </w:style>
+  <w:style w:type="paragraph" w:customStyle="1" w:styleId="hl-section-disclaimer">
+    <w:name w:val="hl-section-disclaimer"/>
+    <w:basedOn w:val="Standard"/>
+    <w:uiPriority w:val="99"/>
+    <w:semiHidden/>
+    <w:rsid w:val="00DD6C83"/>
+    <w:pPr>
+      <w:spacing w:before="100" w:beforeAutospacing="1" w:after="100" w:afterAutospacing="1" w:line="240" w:lineRule="auto"/>
+    </w:pPr>
+    <w:rPr>
+      <w:rFonts w:ascii="Times New Roman" w:eastAsia="Times New Roman" w:hAnsi="Times New Roman" w:cs="Times New Roman"/>
+      <w:sz w:val="24"/>
+      <w:szCs w:val="24"/>
+      <w:lang w:eastAsia="de-CH"/>
+    </w:rPr>
+  </w:style>
 </w:styles>
 </file>
 

</xml_diff>